<commit_message>
Fixed API Endpoint word doc
</commit_message>
<xml_diff>
--- a/documents/Project Two Fast API Endpoints.docx
+++ b/documents/Project Two Fast API Endpoints.docx
@@ -2432,52 +2432,6 @@
           <w:tab w:val="left" w:pos="5445"/>
         </w:tabs>
         <w:spacing w:line="360" w:lineRule="auto"/>
-        <w:jc w:val="center"/>
-        <w:rPr>
-          <w:rFonts w:ascii="Times New Roman" w:hAnsi="Times New Roman" w:cs="Times New Roman"/>
-          <w:b/>
-          <w:bCs/>
-        </w:rPr>
-      </w:pPr>
-    </w:p>
-    <w:p>
-      <w:pPr>
-        <w:tabs>
-          <w:tab w:val="center" w:pos="4680"/>
-          <w:tab w:val="left" w:pos="5445"/>
-        </w:tabs>
-        <w:spacing w:line="360" w:lineRule="auto"/>
-        <w:jc w:val="center"/>
-        <w:rPr>
-          <w:rFonts w:ascii="Times New Roman" w:hAnsi="Times New Roman" w:cs="Times New Roman"/>
-          <w:b/>
-          <w:bCs/>
-        </w:rPr>
-      </w:pPr>
-    </w:p>
-    <w:p>
-      <w:pPr>
-        <w:tabs>
-          <w:tab w:val="center" w:pos="4680"/>
-          <w:tab w:val="left" w:pos="5445"/>
-        </w:tabs>
-        <w:spacing w:line="360" w:lineRule="auto"/>
-        <w:jc w:val="center"/>
-        <w:rPr>
-          <w:rFonts w:ascii="Times New Roman" w:hAnsi="Times New Roman" w:cs="Times New Roman"/>
-          <w:b/>
-          <w:bCs/>
-        </w:rPr>
-      </w:pPr>
-    </w:p>
-    <w:p>
-      <w:pPr>
-        <w:tabs>
-          <w:tab w:val="center" w:pos="4680"/>
-          <w:tab w:val="left" w:pos="5445"/>
-        </w:tabs>
-        <w:spacing w:line="360" w:lineRule="auto"/>
-        <w:jc w:val="center"/>
         <w:rPr>
           <w:rFonts w:ascii="Times New Roman" w:hAnsi="Times New Roman" w:cs="Times New Roman"/>
           <w:b/>
@@ -2509,6 +2463,7 @@
           <w:b/>
           <w:bCs/>
         </w:rPr>
+        <w:lastRenderedPageBreak/>
         <w:t>Stage and Commit Change</w:t>
       </w:r>
       <w:r>
@@ -2952,6 +2907,24 @@
     </w:p>
     <w:p>
       <w:pPr>
+        <w:tabs>
+          <w:tab w:val="center" w:pos="4680"/>
+          <w:tab w:val="left" w:pos="5445"/>
+        </w:tabs>
+        <w:spacing w:before="240" w:line="360" w:lineRule="auto"/>
+        <w:ind w:left="720"/>
+        <w:jc w:val="center"/>
+        <w:rPr>
+          <w:rFonts w:ascii="Consolas" w:hAnsi="Consolas" w:cs="Times New Roman"/>
+          <w:b/>
+          <w:bCs/>
+          <w:sz w:val="22"/>
+          <w:szCs w:val="22"/>
+        </w:rPr>
+      </w:pPr>
+    </w:p>
+    <w:p>
+      <w:pPr>
         <w:pStyle w:val="ListParagraph"/>
         <w:numPr>
           <w:ilvl w:val="0"/>
@@ -2974,6 +2947,7 @@
           <w:b/>
           <w:bCs/>
         </w:rPr>
+        <w:lastRenderedPageBreak/>
         <w:t>Create a Pull Request</w:t>
       </w:r>
     </w:p>
@@ -3510,6 +3484,48 @@
         </w:rPr>
         <w:t>and create a pull request.</w:t>
       </w:r>
+    </w:p>
+    <w:p>
+      <w:pPr>
+        <w:tabs>
+          <w:tab w:val="center" w:pos="4680"/>
+          <w:tab w:val="left" w:pos="5445"/>
+        </w:tabs>
+        <w:spacing w:line="360" w:lineRule="auto"/>
+        <w:ind w:left="720"/>
+        <w:jc w:val="center"/>
+        <w:rPr>
+          <w:rFonts w:ascii="Times New Roman" w:hAnsi="Times New Roman" w:cs="Times New Roman"/>
+        </w:rPr>
+      </w:pPr>
+    </w:p>
+    <w:p>
+      <w:pPr>
+        <w:tabs>
+          <w:tab w:val="center" w:pos="4680"/>
+          <w:tab w:val="left" w:pos="5445"/>
+        </w:tabs>
+        <w:spacing w:line="360" w:lineRule="auto"/>
+        <w:ind w:left="720"/>
+        <w:jc w:val="center"/>
+        <w:rPr>
+          <w:rFonts w:ascii="Times New Roman" w:hAnsi="Times New Roman" w:cs="Times New Roman"/>
+        </w:rPr>
+      </w:pPr>
+    </w:p>
+    <w:p>
+      <w:pPr>
+        <w:tabs>
+          <w:tab w:val="center" w:pos="4680"/>
+          <w:tab w:val="left" w:pos="5445"/>
+        </w:tabs>
+        <w:spacing w:line="360" w:lineRule="auto"/>
+        <w:ind w:left="720"/>
+        <w:jc w:val="center"/>
+        <w:rPr>
+          <w:rFonts w:ascii="Times New Roman" w:hAnsi="Times New Roman" w:cs="Times New Roman"/>
+        </w:rPr>
+      </w:pPr>
     </w:p>
     <w:p>
       <w:pPr>

</xml_diff>

<commit_message>
FINAL FR FR API doc fix
</commit_message>
<xml_diff>
--- a/documents/Project Two Fast API Endpoints.docx
+++ b/documents/Project Two Fast API Endpoints.docx
@@ -1794,6 +1794,97 @@
           <w:rFonts w:ascii="Times New Roman" w:hAnsi="Times New Roman" w:cs="Times New Roman"/>
         </w:rPr>
       </w:pPr>
+      <w:r>
+        <w:rPr>
+          <w:rFonts w:ascii="Times New Roman" w:hAnsi="Times New Roman" w:cs="Times New Roman"/>
+        </w:rPr>
+        <w:t>Optional Parameters:</w:t>
+      </w:r>
+    </w:p>
+    <w:p>
+      <w:pPr>
+        <w:pStyle w:val="ListParagraph"/>
+        <w:numPr>
+          <w:ilvl w:val="0"/>
+          <w:numId w:val="9"/>
+        </w:numPr>
+        <w:spacing w:line="240" w:lineRule="auto"/>
+        <w:rPr>
+          <w:rFonts w:ascii="Times New Roman" w:hAnsi="Times New Roman" w:cs="Times New Roman"/>
+        </w:rPr>
+      </w:pPr>
+      <w:r>
+        <w:rPr>
+          <w:rFonts w:ascii="Times New Roman" w:hAnsi="Times New Roman" w:cs="Times New Roman"/>
+        </w:rPr>
+        <w:t>title – partial title match</w:t>
+      </w:r>
+    </w:p>
+    <w:p>
+      <w:pPr>
+        <w:pStyle w:val="ListParagraph"/>
+        <w:numPr>
+          <w:ilvl w:val="0"/>
+          <w:numId w:val="9"/>
+        </w:numPr>
+        <w:spacing w:line="240" w:lineRule="auto"/>
+        <w:rPr>
+          <w:rFonts w:ascii="Times New Roman" w:hAnsi="Times New Roman" w:cs="Times New Roman"/>
+        </w:rPr>
+      </w:pPr>
+      <w:r>
+        <w:rPr>
+          <w:rFonts w:ascii="Times New Roman" w:hAnsi="Times New Roman" w:cs="Times New Roman"/>
+        </w:rPr>
+        <w:t>department – filter by department</w:t>
+      </w:r>
+    </w:p>
+    <w:p>
+      <w:pPr>
+        <w:pStyle w:val="ListParagraph"/>
+        <w:numPr>
+          <w:ilvl w:val="0"/>
+          <w:numId w:val="9"/>
+        </w:numPr>
+        <w:spacing w:line="240" w:lineRule="auto"/>
+        <w:rPr>
+          <w:rFonts w:ascii="Times New Roman" w:hAnsi="Times New Roman" w:cs="Times New Roman"/>
+        </w:rPr>
+      </w:pPr>
+      <w:r>
+        <w:rPr>
+          <w:rFonts w:ascii="Times New Roman" w:hAnsi="Times New Roman" w:cs="Times New Roman"/>
+        </w:rPr>
+        <w:t>level – filter by level</w:t>
+      </w:r>
+    </w:p>
+    <w:p>
+      <w:pPr>
+        <w:pStyle w:val="ListParagraph"/>
+        <w:numPr>
+          <w:ilvl w:val="0"/>
+          <w:numId w:val="9"/>
+        </w:numPr>
+        <w:spacing w:line="240" w:lineRule="auto"/>
+        <w:rPr>
+          <w:rFonts w:ascii="Times New Roman" w:hAnsi="Times New Roman" w:cs="Times New Roman"/>
+        </w:rPr>
+      </w:pPr>
+      <w:r>
+        <w:rPr>
+          <w:rFonts w:ascii="Times New Roman" w:hAnsi="Times New Roman" w:cs="Times New Roman"/>
+        </w:rPr>
+        <w:t>type – filter by type</w:t>
+      </w:r>
+    </w:p>
+    <w:p>
+      <w:pPr>
+        <w:spacing w:line="240" w:lineRule="auto"/>
+        <w:ind w:left="1080"/>
+        <w:rPr>
+          <w:rFonts w:ascii="Times New Roman" w:hAnsi="Times New Roman" w:cs="Times New Roman"/>
+        </w:rPr>
+      </w:pPr>
     </w:p>
     <w:p>
       <w:pPr>
@@ -1811,6 +1902,7 @@
         <w:rPr>
           <w:rFonts w:ascii="Times New Roman" w:hAnsi="Times New Roman" w:cs="Times New Roman"/>
         </w:rPr>
+        <w:lastRenderedPageBreak/>
         <w:t>GET /courses/</w:t>
       </w:r>
       <w:r>
@@ -1873,6 +1965,258 @@
         </w:rPr>
         <w:t>Return: JSON of all degrees that include a specific course.</w:t>
       </w:r>
+    </w:p>
+    <w:p>
+      <w:pPr>
+        <w:pStyle w:val="ListParagraph"/>
+        <w:spacing w:line="360" w:lineRule="auto"/>
+        <w:rPr>
+          <w:rFonts w:ascii="Times New Roman" w:hAnsi="Times New Roman" w:cs="Times New Roman"/>
+        </w:rPr>
+      </w:pPr>
+    </w:p>
+    <w:p>
+      <w:pPr>
+        <w:pStyle w:val="ListParagraph"/>
+        <w:spacing w:line="360" w:lineRule="auto"/>
+        <w:rPr>
+          <w:rFonts w:ascii="Times New Roman" w:hAnsi="Times New Roman" w:cs="Times New Roman"/>
+        </w:rPr>
+      </w:pPr>
+    </w:p>
+    <w:p>
+      <w:pPr>
+        <w:pStyle w:val="ListParagraph"/>
+        <w:spacing w:line="360" w:lineRule="auto"/>
+        <w:rPr>
+          <w:rFonts w:ascii="Times New Roman" w:hAnsi="Times New Roman" w:cs="Times New Roman"/>
+        </w:rPr>
+      </w:pPr>
+    </w:p>
+    <w:p>
+      <w:pPr>
+        <w:pStyle w:val="ListParagraph"/>
+        <w:spacing w:line="360" w:lineRule="auto"/>
+        <w:rPr>
+          <w:rFonts w:ascii="Times New Roman" w:hAnsi="Times New Roman" w:cs="Times New Roman"/>
+        </w:rPr>
+      </w:pPr>
+    </w:p>
+    <w:p>
+      <w:pPr>
+        <w:pStyle w:val="ListParagraph"/>
+        <w:spacing w:line="360" w:lineRule="auto"/>
+        <w:rPr>
+          <w:rFonts w:ascii="Times New Roman" w:hAnsi="Times New Roman" w:cs="Times New Roman"/>
+        </w:rPr>
+      </w:pPr>
+    </w:p>
+    <w:p>
+      <w:pPr>
+        <w:pStyle w:val="ListParagraph"/>
+        <w:spacing w:line="360" w:lineRule="auto"/>
+        <w:rPr>
+          <w:rFonts w:ascii="Times New Roman" w:hAnsi="Times New Roman" w:cs="Times New Roman"/>
+        </w:rPr>
+      </w:pPr>
+    </w:p>
+    <w:p>
+      <w:pPr>
+        <w:pStyle w:val="ListParagraph"/>
+        <w:spacing w:line="360" w:lineRule="auto"/>
+        <w:rPr>
+          <w:rFonts w:ascii="Times New Roman" w:hAnsi="Times New Roman" w:cs="Times New Roman"/>
+        </w:rPr>
+      </w:pPr>
+    </w:p>
+    <w:p>
+      <w:pPr>
+        <w:pStyle w:val="ListParagraph"/>
+        <w:spacing w:line="360" w:lineRule="auto"/>
+        <w:rPr>
+          <w:rFonts w:ascii="Times New Roman" w:hAnsi="Times New Roman" w:cs="Times New Roman"/>
+        </w:rPr>
+      </w:pPr>
+    </w:p>
+    <w:p>
+      <w:pPr>
+        <w:pStyle w:val="ListParagraph"/>
+        <w:spacing w:line="360" w:lineRule="auto"/>
+        <w:rPr>
+          <w:rFonts w:ascii="Times New Roman" w:hAnsi="Times New Roman" w:cs="Times New Roman"/>
+        </w:rPr>
+      </w:pPr>
+    </w:p>
+    <w:p>
+      <w:pPr>
+        <w:pStyle w:val="ListParagraph"/>
+        <w:spacing w:line="360" w:lineRule="auto"/>
+        <w:rPr>
+          <w:rFonts w:ascii="Times New Roman" w:hAnsi="Times New Roman" w:cs="Times New Roman"/>
+        </w:rPr>
+      </w:pPr>
+    </w:p>
+    <w:p>
+      <w:pPr>
+        <w:pStyle w:val="ListParagraph"/>
+        <w:spacing w:line="360" w:lineRule="auto"/>
+        <w:rPr>
+          <w:rFonts w:ascii="Times New Roman" w:hAnsi="Times New Roman" w:cs="Times New Roman"/>
+        </w:rPr>
+      </w:pPr>
+    </w:p>
+    <w:p>
+      <w:pPr>
+        <w:pStyle w:val="ListParagraph"/>
+        <w:spacing w:line="360" w:lineRule="auto"/>
+        <w:rPr>
+          <w:rFonts w:ascii="Times New Roman" w:hAnsi="Times New Roman" w:cs="Times New Roman"/>
+        </w:rPr>
+      </w:pPr>
+    </w:p>
+    <w:p>
+      <w:pPr>
+        <w:pStyle w:val="ListParagraph"/>
+        <w:spacing w:line="360" w:lineRule="auto"/>
+        <w:rPr>
+          <w:rFonts w:ascii="Times New Roman" w:hAnsi="Times New Roman" w:cs="Times New Roman"/>
+        </w:rPr>
+      </w:pPr>
+    </w:p>
+    <w:p>
+      <w:pPr>
+        <w:pStyle w:val="ListParagraph"/>
+        <w:spacing w:line="360" w:lineRule="auto"/>
+        <w:rPr>
+          <w:rFonts w:ascii="Times New Roman" w:hAnsi="Times New Roman" w:cs="Times New Roman"/>
+        </w:rPr>
+      </w:pPr>
+    </w:p>
+    <w:p>
+      <w:pPr>
+        <w:pStyle w:val="ListParagraph"/>
+        <w:spacing w:line="360" w:lineRule="auto"/>
+        <w:rPr>
+          <w:rFonts w:ascii="Times New Roman" w:hAnsi="Times New Roman" w:cs="Times New Roman"/>
+        </w:rPr>
+      </w:pPr>
+    </w:p>
+    <w:p>
+      <w:pPr>
+        <w:pStyle w:val="ListParagraph"/>
+        <w:spacing w:line="360" w:lineRule="auto"/>
+        <w:rPr>
+          <w:rFonts w:ascii="Times New Roman" w:hAnsi="Times New Roman" w:cs="Times New Roman"/>
+        </w:rPr>
+      </w:pPr>
+    </w:p>
+    <w:p>
+      <w:pPr>
+        <w:pStyle w:val="ListParagraph"/>
+        <w:spacing w:line="360" w:lineRule="auto"/>
+        <w:rPr>
+          <w:rFonts w:ascii="Times New Roman" w:hAnsi="Times New Roman" w:cs="Times New Roman"/>
+        </w:rPr>
+      </w:pPr>
+    </w:p>
+    <w:p>
+      <w:pPr>
+        <w:pStyle w:val="ListParagraph"/>
+        <w:spacing w:line="360" w:lineRule="auto"/>
+        <w:rPr>
+          <w:rFonts w:ascii="Times New Roman" w:hAnsi="Times New Roman" w:cs="Times New Roman"/>
+        </w:rPr>
+      </w:pPr>
+    </w:p>
+    <w:p>
+      <w:pPr>
+        <w:pStyle w:val="ListParagraph"/>
+        <w:spacing w:line="360" w:lineRule="auto"/>
+        <w:rPr>
+          <w:rFonts w:ascii="Times New Roman" w:hAnsi="Times New Roman" w:cs="Times New Roman"/>
+        </w:rPr>
+      </w:pPr>
+    </w:p>
+    <w:p>
+      <w:pPr>
+        <w:pStyle w:val="ListParagraph"/>
+        <w:spacing w:line="360" w:lineRule="auto"/>
+        <w:rPr>
+          <w:rFonts w:ascii="Times New Roman" w:hAnsi="Times New Roman" w:cs="Times New Roman"/>
+        </w:rPr>
+      </w:pPr>
+    </w:p>
+    <w:p>
+      <w:pPr>
+        <w:pStyle w:val="ListParagraph"/>
+        <w:spacing w:line="360" w:lineRule="auto"/>
+        <w:rPr>
+          <w:rFonts w:ascii="Times New Roman" w:hAnsi="Times New Roman" w:cs="Times New Roman"/>
+        </w:rPr>
+      </w:pPr>
+    </w:p>
+    <w:p>
+      <w:pPr>
+        <w:pStyle w:val="ListParagraph"/>
+        <w:spacing w:line="360" w:lineRule="auto"/>
+        <w:rPr>
+          <w:rFonts w:ascii="Times New Roman" w:hAnsi="Times New Roman" w:cs="Times New Roman"/>
+        </w:rPr>
+      </w:pPr>
+    </w:p>
+    <w:p>
+      <w:pPr>
+        <w:pStyle w:val="ListParagraph"/>
+        <w:spacing w:line="360" w:lineRule="auto"/>
+        <w:rPr>
+          <w:rFonts w:ascii="Times New Roman" w:hAnsi="Times New Roman" w:cs="Times New Roman"/>
+        </w:rPr>
+      </w:pPr>
+    </w:p>
+    <w:p>
+      <w:pPr>
+        <w:pStyle w:val="ListParagraph"/>
+        <w:spacing w:line="360" w:lineRule="auto"/>
+        <w:rPr>
+          <w:rFonts w:ascii="Times New Roman" w:hAnsi="Times New Roman" w:cs="Times New Roman"/>
+        </w:rPr>
+      </w:pPr>
+    </w:p>
+    <w:p>
+      <w:pPr>
+        <w:pStyle w:val="ListParagraph"/>
+        <w:spacing w:line="360" w:lineRule="auto"/>
+        <w:rPr>
+          <w:rFonts w:ascii="Times New Roman" w:hAnsi="Times New Roman" w:cs="Times New Roman"/>
+        </w:rPr>
+      </w:pPr>
+    </w:p>
+    <w:p>
+      <w:pPr>
+        <w:pStyle w:val="ListParagraph"/>
+        <w:spacing w:line="360" w:lineRule="auto"/>
+        <w:rPr>
+          <w:rFonts w:ascii="Times New Roman" w:hAnsi="Times New Roman" w:cs="Times New Roman"/>
+        </w:rPr>
+      </w:pPr>
+    </w:p>
+    <w:p>
+      <w:pPr>
+        <w:pStyle w:val="ListParagraph"/>
+        <w:spacing w:line="360" w:lineRule="auto"/>
+        <w:rPr>
+          <w:rFonts w:ascii="Times New Roman" w:hAnsi="Times New Roman" w:cs="Times New Roman"/>
+        </w:rPr>
+      </w:pPr>
+    </w:p>
+    <w:p>
+      <w:pPr>
+        <w:pStyle w:val="ListParagraph"/>
+        <w:spacing w:line="360" w:lineRule="auto"/>
+        <w:rPr>
+          <w:rFonts w:ascii="Times New Roman" w:hAnsi="Times New Roman" w:cs="Times New Roman"/>
+        </w:rPr>
+      </w:pPr>
     </w:p>
     <w:p>
       <w:pPr>
@@ -2983,7 +3327,6 @@
           <w:bCs/>
         </w:rPr>
       </w:pPr>
-      <w:proofErr w:type="gramStart"/>
       <w:r>
         <w:rPr>
           <w:rFonts w:ascii="Times New Roman" w:hAnsi="Times New Roman" w:cs="Times New Roman"/>
@@ -2991,16 +3334,7 @@
           <w:bCs/>
         </w:rPr>
         <w:lastRenderedPageBreak/>
-        <w:t>Create</w:t>
-      </w:r>
-      <w:proofErr w:type="gramEnd"/>
-      <w:r>
-        <w:rPr>
-          <w:rFonts w:ascii="Times New Roman" w:hAnsi="Times New Roman" w:cs="Times New Roman"/>
-          <w:b/>
-          <w:bCs/>
-        </w:rPr>
-        <w:t xml:space="preserve"> a Pull Request</w:t>
+        <w:t>Create a Pull Request</w:t>
       </w:r>
     </w:p>
     <w:p>
@@ -3920,6 +4254,119 @@
     </w:lvl>
   </w:abstractNum>
   <w:abstractNum w:abstractNumId="2" w15:restartNumberingAfterBreak="0">
+    <w:nsid w:val="3356339E"/>
+    <w:multiLevelType w:val="hybridMultilevel"/>
+    <w:tmpl w:val="C91CDD42"/>
+    <w:lvl w:ilvl="0" w:tplc="04090001">
+      <w:start w:val="1"/>
+      <w:numFmt w:val="bullet"/>
+      <w:lvlText w:val=""/>
+      <w:lvlJc w:val="left"/>
+      <w:pPr>
+        <w:ind w:left="1440" w:hanging="360"/>
+      </w:pPr>
+      <w:rPr>
+        <w:rFonts w:ascii="Symbol" w:hAnsi="Symbol" w:hint="default"/>
+      </w:rPr>
+    </w:lvl>
+    <w:lvl w:ilvl="1" w:tplc="04090003" w:tentative="1">
+      <w:start w:val="1"/>
+      <w:numFmt w:val="bullet"/>
+      <w:lvlText w:val="o"/>
+      <w:lvlJc w:val="left"/>
+      <w:pPr>
+        <w:ind w:left="2160" w:hanging="360"/>
+      </w:pPr>
+      <w:rPr>
+        <w:rFonts w:ascii="Courier New" w:hAnsi="Courier New" w:cs="Courier New" w:hint="default"/>
+      </w:rPr>
+    </w:lvl>
+    <w:lvl w:ilvl="2" w:tplc="04090005" w:tentative="1">
+      <w:start w:val="1"/>
+      <w:numFmt w:val="bullet"/>
+      <w:lvlText w:val=""/>
+      <w:lvlJc w:val="left"/>
+      <w:pPr>
+        <w:ind w:left="2880" w:hanging="360"/>
+      </w:pPr>
+      <w:rPr>
+        <w:rFonts w:ascii="Wingdings" w:hAnsi="Wingdings" w:hint="default"/>
+      </w:rPr>
+    </w:lvl>
+    <w:lvl w:ilvl="3" w:tplc="04090001" w:tentative="1">
+      <w:start w:val="1"/>
+      <w:numFmt w:val="bullet"/>
+      <w:lvlText w:val=""/>
+      <w:lvlJc w:val="left"/>
+      <w:pPr>
+        <w:ind w:left="3600" w:hanging="360"/>
+      </w:pPr>
+      <w:rPr>
+        <w:rFonts w:ascii="Symbol" w:hAnsi="Symbol" w:hint="default"/>
+      </w:rPr>
+    </w:lvl>
+    <w:lvl w:ilvl="4" w:tplc="04090003" w:tentative="1">
+      <w:start w:val="1"/>
+      <w:numFmt w:val="bullet"/>
+      <w:lvlText w:val="o"/>
+      <w:lvlJc w:val="left"/>
+      <w:pPr>
+        <w:ind w:left="4320" w:hanging="360"/>
+      </w:pPr>
+      <w:rPr>
+        <w:rFonts w:ascii="Courier New" w:hAnsi="Courier New" w:cs="Courier New" w:hint="default"/>
+      </w:rPr>
+    </w:lvl>
+    <w:lvl w:ilvl="5" w:tplc="04090005" w:tentative="1">
+      <w:start w:val="1"/>
+      <w:numFmt w:val="bullet"/>
+      <w:lvlText w:val=""/>
+      <w:lvlJc w:val="left"/>
+      <w:pPr>
+        <w:ind w:left="5040" w:hanging="360"/>
+      </w:pPr>
+      <w:rPr>
+        <w:rFonts w:ascii="Wingdings" w:hAnsi="Wingdings" w:hint="default"/>
+      </w:rPr>
+    </w:lvl>
+    <w:lvl w:ilvl="6" w:tplc="04090001" w:tentative="1">
+      <w:start w:val="1"/>
+      <w:numFmt w:val="bullet"/>
+      <w:lvlText w:val=""/>
+      <w:lvlJc w:val="left"/>
+      <w:pPr>
+        <w:ind w:left="5760" w:hanging="360"/>
+      </w:pPr>
+      <w:rPr>
+        <w:rFonts w:ascii="Symbol" w:hAnsi="Symbol" w:hint="default"/>
+      </w:rPr>
+    </w:lvl>
+    <w:lvl w:ilvl="7" w:tplc="04090003" w:tentative="1">
+      <w:start w:val="1"/>
+      <w:numFmt w:val="bullet"/>
+      <w:lvlText w:val="o"/>
+      <w:lvlJc w:val="left"/>
+      <w:pPr>
+        <w:ind w:left="6480" w:hanging="360"/>
+      </w:pPr>
+      <w:rPr>
+        <w:rFonts w:ascii="Courier New" w:hAnsi="Courier New" w:cs="Courier New" w:hint="default"/>
+      </w:rPr>
+    </w:lvl>
+    <w:lvl w:ilvl="8" w:tplc="04090005" w:tentative="1">
+      <w:start w:val="1"/>
+      <w:numFmt w:val="bullet"/>
+      <w:lvlText w:val=""/>
+      <w:lvlJc w:val="left"/>
+      <w:pPr>
+        <w:ind w:left="7200" w:hanging="360"/>
+      </w:pPr>
+      <w:rPr>
+        <w:rFonts w:ascii="Wingdings" w:hAnsi="Wingdings" w:hint="default"/>
+      </w:rPr>
+    </w:lvl>
+  </w:abstractNum>
+  <w:abstractNum w:abstractNumId="3" w15:restartNumberingAfterBreak="0">
     <w:nsid w:val="357A5131"/>
     <w:multiLevelType w:val="hybridMultilevel"/>
     <w:tmpl w:val="518A736E"/>
@@ -4032,7 +4479,7 @@
       </w:rPr>
     </w:lvl>
   </w:abstractNum>
-  <w:abstractNum w:abstractNumId="3" w15:restartNumberingAfterBreak="0">
+  <w:abstractNum w:abstractNumId="4" w15:restartNumberingAfterBreak="0">
     <w:nsid w:val="37EB60CB"/>
     <w:multiLevelType w:val="hybridMultilevel"/>
     <w:tmpl w:val="91389894"/>
@@ -4121,7 +4568,7 @@
       </w:pPr>
     </w:lvl>
   </w:abstractNum>
-  <w:abstractNum w:abstractNumId="4" w15:restartNumberingAfterBreak="0">
+  <w:abstractNum w:abstractNumId="5" w15:restartNumberingAfterBreak="0">
     <w:nsid w:val="5BF3476D"/>
     <w:multiLevelType w:val="hybridMultilevel"/>
     <w:tmpl w:val="8982B54E"/>
@@ -4210,7 +4657,7 @@
       </w:pPr>
     </w:lvl>
   </w:abstractNum>
-  <w:abstractNum w:abstractNumId="5" w15:restartNumberingAfterBreak="0">
+  <w:abstractNum w:abstractNumId="6" w15:restartNumberingAfterBreak="0">
     <w:nsid w:val="5D985AD9"/>
     <w:multiLevelType w:val="hybridMultilevel"/>
     <w:tmpl w:val="FEF0F4D8"/>
@@ -4323,7 +4770,7 @@
       </w:rPr>
     </w:lvl>
   </w:abstractNum>
-  <w:abstractNum w:abstractNumId="6" w15:restartNumberingAfterBreak="0">
+  <w:abstractNum w:abstractNumId="7" w15:restartNumberingAfterBreak="0">
     <w:nsid w:val="691C1E50"/>
     <w:multiLevelType w:val="hybridMultilevel"/>
     <w:tmpl w:val="8982B54E"/>
@@ -4412,7 +4859,7 @@
       </w:pPr>
     </w:lvl>
   </w:abstractNum>
-  <w:abstractNum w:abstractNumId="7" w15:restartNumberingAfterBreak="0">
+  <w:abstractNum w:abstractNumId="8" w15:restartNumberingAfterBreak="0">
     <w:nsid w:val="772D476D"/>
     <w:multiLevelType w:val="hybridMultilevel"/>
     <w:tmpl w:val="D7F21C32"/>
@@ -4526,7 +4973,7 @@
     </w:lvl>
   </w:abstractNum>
   <w:num w:numId="1" w16cid:durableId="10839896">
-    <w:abstractNumId w:val="7"/>
+    <w:abstractNumId w:val="8"/>
   </w:num>
   <w:num w:numId="2" w16cid:durableId="382146195">
     <w:abstractNumId w:val="0"/>
@@ -4535,19 +4982,22 @@
     <w:abstractNumId w:val="1"/>
   </w:num>
   <w:num w:numId="4" w16cid:durableId="1911967099">
-    <w:abstractNumId w:val="2"/>
+    <w:abstractNumId w:val="3"/>
   </w:num>
   <w:num w:numId="5" w16cid:durableId="776407332">
+    <w:abstractNumId w:val="6"/>
+  </w:num>
+  <w:num w:numId="6" w16cid:durableId="932854607">
     <w:abstractNumId w:val="5"/>
   </w:num>
-  <w:num w:numId="6" w16cid:durableId="932854607">
+  <w:num w:numId="7" w16cid:durableId="942882828">
     <w:abstractNumId w:val="4"/>
   </w:num>
-  <w:num w:numId="7" w16cid:durableId="942882828">
-    <w:abstractNumId w:val="3"/>
+  <w:num w:numId="8" w16cid:durableId="419987067">
+    <w:abstractNumId w:val="7"/>
   </w:num>
-  <w:num w:numId="8" w16cid:durableId="419987067">
-    <w:abstractNumId w:val="6"/>
+  <w:num w:numId="9" w16cid:durableId="1481925082">
+    <w:abstractNumId w:val="2"/>
   </w:num>
 </w:numbering>
 </file>
@@ -5155,7 +5605,6 @@
   <w:style w:type="character" w:default="1" w:styleId="DefaultParagraphFont">
     <w:name w:val="Default Paragraph Font"/>
     <w:uiPriority w:val="1"/>
-    <w:semiHidden/>
     <w:unhideWhenUsed/>
   </w:style>
   <w:style w:type="table" w:default="1" w:styleId="TableNormal">

</xml_diff>

<commit_message>
Added frontend directory and updated Endpoint document (again)
</commit_message>
<xml_diff>
--- a/documents/Project Two Fast API Endpoints.docx
+++ b/documents/Project Two Fast API Endpoints.docx
@@ -67,7 +67,13 @@
         <w:rPr>
           <w:rFonts w:ascii="Times New Roman" w:hAnsi="Times New Roman" w:cs="Times New Roman"/>
         </w:rPr>
-        <w:t>Developer’s Note</w:t>
+        <w:t>Developer’s Not</w:t>
+      </w:r>
+      <w:r>
+        <w:rPr>
+          <w:rFonts w:ascii="Times New Roman" w:hAnsi="Times New Roman" w:cs="Times New Roman"/>
+        </w:rPr>
+        <w:t>e</w:t>
       </w:r>
     </w:p>
     <w:p>
@@ -437,96 +443,185 @@
         <w:pStyle w:val="ListParagraph"/>
         <w:numPr>
           <w:ilvl w:val="0"/>
+          <w:numId w:val="4"/>
+        </w:numPr>
+        <w:spacing w:line="360" w:lineRule="auto"/>
+        <w:rPr>
+          <w:rFonts w:ascii="Times New Roman" w:hAnsi="Times New Roman" w:cs="Times New Roman"/>
+        </w:rPr>
+      </w:pPr>
+      <w:r>
+        <w:rPr>
+          <w:rFonts w:ascii="Times New Roman" w:hAnsi="Times New Roman" w:cs="Times New Roman"/>
+        </w:rPr>
+        <w:t>GET /cours</w:t>
+      </w:r>
+      <w:r>
+        <w:rPr>
+          <w:rFonts w:ascii="Times New Roman" w:hAnsi="Times New Roman" w:cs="Times New Roman"/>
+        </w:rPr>
+        <w:t>e</w:t>
+      </w:r>
+      <w:r>
+        <w:rPr>
+          <w:rFonts w:ascii="Times New Roman" w:hAnsi="Times New Roman" w:cs="Times New Roman"/>
+        </w:rPr>
+        <w:t>s</w:t>
+      </w:r>
+    </w:p>
+    <w:p>
+      <w:pPr>
+        <w:pStyle w:val="ListParagraph"/>
+        <w:spacing w:line="360" w:lineRule="auto"/>
+        <w:rPr>
+          <w:rFonts w:ascii="Times New Roman" w:hAnsi="Times New Roman" w:cs="Times New Roman"/>
+        </w:rPr>
+      </w:pPr>
+      <w:r>
+        <w:rPr>
+          <w:rFonts w:ascii="Times New Roman" w:hAnsi="Times New Roman" w:cs="Times New Roman"/>
+        </w:rPr>
+        <w:t xml:space="preserve">Description: Fetch a list of all courses from </w:t>
+      </w:r>
+      <w:r>
+        <w:rPr>
+          <w:rFonts w:ascii="Times New Roman" w:hAnsi="Times New Roman" w:cs="Times New Roman"/>
+          <w:b/>
+          <w:bCs/>
+        </w:rPr>
+        <w:t>course</w:t>
+      </w:r>
+      <w:r>
+        <w:rPr>
+          <w:rFonts w:ascii="Times New Roman" w:hAnsi="Times New Roman" w:cs="Times New Roman"/>
+        </w:rPr>
+        <w:t>.</w:t>
+      </w:r>
+    </w:p>
+    <w:p>
+      <w:pPr>
+        <w:pStyle w:val="ListParagraph"/>
+        <w:spacing w:line="360" w:lineRule="auto"/>
+        <w:rPr>
+          <w:rFonts w:ascii="Times New Roman" w:hAnsi="Times New Roman" w:cs="Times New Roman"/>
+        </w:rPr>
+      </w:pPr>
+      <w:r>
+        <w:rPr>
+          <w:rFonts w:ascii="Times New Roman" w:hAnsi="Times New Roman" w:cs="Times New Roman"/>
+        </w:rPr>
+        <w:t>Return: JSON of all courses</w:t>
+      </w:r>
+      <w:r>
+        <w:rPr>
+          <w:rFonts w:ascii="Times New Roman" w:hAnsi="Times New Roman" w:cs="Times New Roman"/>
+        </w:rPr>
+        <w:t>.</w:t>
+      </w:r>
+    </w:p>
+    <w:p>
+      <w:pPr>
+        <w:pStyle w:val="ListParagraph"/>
+        <w:spacing w:line="360" w:lineRule="auto"/>
+        <w:rPr>
+          <w:rFonts w:ascii="Times New Roman" w:hAnsi="Times New Roman" w:cs="Times New Roman"/>
+        </w:rPr>
+      </w:pPr>
+      <w:r>
+        <w:rPr>
+          <w:rFonts w:ascii="Times New Roman" w:hAnsi="Times New Roman" w:cs="Times New Roman"/>
+        </w:rPr>
+        <w:t>Optional Parameters:</w:t>
+      </w:r>
+    </w:p>
+    <w:p>
+      <w:pPr>
+        <w:pStyle w:val="ListParagraph"/>
+        <w:numPr>
+          <w:ilvl w:val="0"/>
           <w:numId w:val="3"/>
         </w:numPr>
-        <w:spacing w:line="360" w:lineRule="auto"/>
-        <w:rPr>
-          <w:rFonts w:ascii="Times New Roman" w:hAnsi="Times New Roman" w:cs="Times New Roman"/>
-        </w:rPr>
-      </w:pPr>
-      <w:r>
-        <w:rPr>
-          <w:rFonts w:ascii="Times New Roman" w:hAnsi="Times New Roman" w:cs="Times New Roman"/>
-        </w:rPr>
-        <w:t>GET /cours</w:t>
-      </w:r>
-      <w:r>
-        <w:rPr>
-          <w:rFonts w:ascii="Times New Roman" w:hAnsi="Times New Roman" w:cs="Times New Roman"/>
-        </w:rPr>
-        <w:t>e</w:t>
-      </w:r>
-      <w:r>
-        <w:rPr>
-          <w:rFonts w:ascii="Times New Roman" w:hAnsi="Times New Roman" w:cs="Times New Roman"/>
-        </w:rPr>
-        <w:t>s</w:t>
-      </w:r>
-    </w:p>
-    <w:p>
-      <w:pPr>
-        <w:pStyle w:val="ListParagraph"/>
-        <w:spacing w:line="360" w:lineRule="auto"/>
-        <w:rPr>
-          <w:rFonts w:ascii="Times New Roman" w:hAnsi="Times New Roman" w:cs="Times New Roman"/>
-        </w:rPr>
-      </w:pPr>
-      <w:r>
-        <w:rPr>
-          <w:rFonts w:ascii="Times New Roman" w:hAnsi="Times New Roman" w:cs="Times New Roman"/>
-        </w:rPr>
-        <w:t xml:space="preserve">Description: Fetch a list of all courses from </w:t>
-      </w:r>
-      <w:r>
-        <w:rPr>
-          <w:rFonts w:ascii="Times New Roman" w:hAnsi="Times New Roman" w:cs="Times New Roman"/>
-          <w:b/>
-          <w:bCs/>
-        </w:rPr>
-        <w:t>course</w:t>
-      </w:r>
-      <w:r>
-        <w:rPr>
-          <w:rFonts w:ascii="Times New Roman" w:hAnsi="Times New Roman" w:cs="Times New Roman"/>
-        </w:rPr>
-        <w:t>.</w:t>
-      </w:r>
-    </w:p>
-    <w:p>
-      <w:pPr>
-        <w:pStyle w:val="ListParagraph"/>
-        <w:spacing w:line="360" w:lineRule="auto"/>
-        <w:rPr>
-          <w:rFonts w:ascii="Times New Roman" w:hAnsi="Times New Roman" w:cs="Times New Roman"/>
-        </w:rPr>
-      </w:pPr>
-      <w:r>
-        <w:rPr>
-          <w:rFonts w:ascii="Times New Roman" w:hAnsi="Times New Roman" w:cs="Times New Roman"/>
-        </w:rPr>
-        <w:t>Return: JSON of all courses</w:t>
-      </w:r>
-      <w:r>
-        <w:rPr>
-          <w:rFonts w:ascii="Times New Roman" w:hAnsi="Times New Roman" w:cs="Times New Roman"/>
-        </w:rPr>
-        <w:t>.</w:t>
-      </w:r>
-    </w:p>
-    <w:p>
-      <w:pPr>
-        <w:pStyle w:val="ListParagraph"/>
-        <w:spacing w:line="360" w:lineRule="auto"/>
-        <w:rPr>
-          <w:rFonts w:ascii="Times New Roman" w:hAnsi="Times New Roman" w:cs="Times New Roman"/>
-        </w:rPr>
-      </w:pPr>
-      <w:r>
-        <w:rPr>
-          <w:rFonts w:ascii="Times New Roman" w:hAnsi="Times New Roman" w:cs="Times New Roman"/>
-        </w:rPr>
-        <w:t>Optional Parameters:</w:t>
-      </w:r>
+        <w:spacing w:line="240" w:lineRule="auto"/>
+        <w:rPr>
+          <w:rFonts w:ascii="Times New Roman" w:hAnsi="Times New Roman" w:cs="Times New Roman"/>
+        </w:rPr>
+      </w:pPr>
+      <w:r>
+        <w:rPr>
+          <w:rFonts w:ascii="Times New Roman" w:hAnsi="Times New Roman" w:cs="Times New Roman"/>
+        </w:rPr>
+        <w:t>prefix – filter by department prefix (</w:t>
+      </w:r>
+      <w:r>
+        <w:rPr>
+          <w:rFonts w:ascii="Times New Roman" w:hAnsi="Times New Roman" w:cs="Times New Roman"/>
+        </w:rPr>
+        <w:t>e.g.,</w:t>
+      </w:r>
+      <w:r>
+        <w:rPr>
+          <w:rFonts w:ascii="Times New Roman" w:hAnsi="Times New Roman" w:cs="Times New Roman"/>
+        </w:rPr>
+        <w:t xml:space="preserve"> ACCT, CSCI)</w:t>
+      </w:r>
+    </w:p>
+    <w:p>
+      <w:pPr>
+        <w:pStyle w:val="ListParagraph"/>
+        <w:numPr>
+          <w:ilvl w:val="0"/>
+          <w:numId w:val="3"/>
+        </w:numPr>
+        <w:spacing w:line="240" w:lineRule="auto"/>
+        <w:rPr>
+          <w:rFonts w:ascii="Times New Roman" w:hAnsi="Times New Roman" w:cs="Times New Roman"/>
+        </w:rPr>
+      </w:pPr>
+      <w:r>
+        <w:rPr>
+          <w:rFonts w:ascii="Times New Roman" w:hAnsi="Times New Roman" w:cs="Times New Roman"/>
+        </w:rPr>
+        <w:t>degree_id – filter by degree_id</w:t>
+      </w:r>
+      <w:r>
+        <w:rPr>
+          <w:rFonts w:ascii="Times New Roman" w:hAnsi="Times New Roman" w:cs="Times New Roman"/>
+        </w:rPr>
+        <w:t xml:space="preserve"> (pending this may change)</w:t>
+      </w:r>
+    </w:p>
+    <w:p>
+      <w:pPr>
+        <w:pStyle w:val="ListParagraph"/>
+        <w:numPr>
+          <w:ilvl w:val="0"/>
+          <w:numId w:val="3"/>
+        </w:numPr>
+        <w:spacing w:line="240" w:lineRule="auto"/>
+        <w:rPr>
+          <w:rFonts w:ascii="Times New Roman" w:hAnsi="Times New Roman" w:cs="Times New Roman"/>
+        </w:rPr>
+      </w:pPr>
+      <w:r>
+        <w:rPr>
+          <w:rFonts w:ascii="Times New Roman" w:hAnsi="Times New Roman" w:cs="Times New Roman"/>
+        </w:rPr>
+        <w:t>credits – filter by credits</w:t>
+      </w:r>
+      <w:r>
+        <w:rPr>
+          <w:rFonts w:ascii="Times New Roman" w:hAnsi="Times New Roman" w:cs="Times New Roman"/>
+        </w:rPr>
+        <w:tab/>
+      </w:r>
+    </w:p>
+    <w:p>
+      <w:pPr>
+        <w:spacing w:line="360" w:lineRule="auto"/>
+        <w:rPr>
+          <w:rFonts w:ascii="Times New Roman" w:hAnsi="Times New Roman" w:cs="Times New Roman"/>
+        </w:rPr>
+      </w:pPr>
     </w:p>
     <w:p>
       <w:pPr>
@@ -535,29 +630,84 @@
           <w:ilvl w:val="0"/>
           <w:numId w:val="4"/>
         </w:numPr>
-        <w:spacing w:line="240" w:lineRule="auto"/>
-        <w:rPr>
-          <w:rFonts w:ascii="Times New Roman" w:hAnsi="Times New Roman" w:cs="Times New Roman"/>
-        </w:rPr>
-      </w:pPr>
-      <w:r>
-        <w:rPr>
-          <w:rFonts w:ascii="Times New Roman" w:hAnsi="Times New Roman" w:cs="Times New Roman"/>
-        </w:rPr>
-        <w:t>prefix – filter by department prefix (</w:t>
-      </w:r>
-      <w:r>
-        <w:rPr>
-          <w:rFonts w:ascii="Times New Roman" w:hAnsi="Times New Roman" w:cs="Times New Roman"/>
-        </w:rPr>
-        <w:t>e.g.,</w:t>
-      </w:r>
-      <w:r>
-        <w:rPr>
-          <w:rFonts w:ascii="Times New Roman" w:hAnsi="Times New Roman" w:cs="Times New Roman"/>
-        </w:rPr>
-        <w:t xml:space="preserve"> ACCT, CSCI)</w:t>
-      </w:r>
+        <w:spacing w:line="360" w:lineRule="auto"/>
+        <w:rPr>
+          <w:rFonts w:ascii="Times New Roman" w:hAnsi="Times New Roman" w:cs="Times New Roman"/>
+        </w:rPr>
+      </w:pPr>
+      <w:r>
+        <w:rPr>
+          <w:rFonts w:ascii="Times New Roman" w:hAnsi="Times New Roman" w:cs="Times New Roman"/>
+        </w:rPr>
+        <w:t>GET /courses/</w:t>
+      </w:r>
+      <w:r>
+        <w:rPr>
+          <w:rFonts w:ascii="Times New Roman" w:hAnsi="Times New Roman" w:cs="Times New Roman"/>
+          <w:b/>
+          <w:bCs/>
+        </w:rPr>
+        <w:t>{course_id}</w:t>
+      </w:r>
+    </w:p>
+    <w:p>
+      <w:pPr>
+        <w:pStyle w:val="ListParagraph"/>
+        <w:spacing w:line="360" w:lineRule="auto"/>
+        <w:rPr>
+          <w:rFonts w:ascii="Times New Roman" w:hAnsi="Times New Roman" w:cs="Times New Roman"/>
+        </w:rPr>
+      </w:pPr>
+      <w:r>
+        <w:rPr>
+          <w:rFonts w:ascii="Times New Roman" w:hAnsi="Times New Roman" w:cs="Times New Roman"/>
+        </w:rPr>
+        <w:t xml:space="preserve">Description: Fetch </w:t>
+      </w:r>
+      <w:r>
+        <w:rPr>
+          <w:rFonts w:ascii="Times New Roman" w:hAnsi="Times New Roman" w:cs="Times New Roman"/>
+        </w:rPr>
+        <w:t xml:space="preserve">information about a specific course from </w:t>
+      </w:r>
+      <w:r>
+        <w:rPr>
+          <w:rFonts w:ascii="Times New Roman" w:hAnsi="Times New Roman" w:cs="Times New Roman"/>
+          <w:b/>
+          <w:bCs/>
+        </w:rPr>
+        <w:t>course</w:t>
+      </w:r>
+      <w:r>
+        <w:rPr>
+          <w:rFonts w:ascii="Times New Roman" w:hAnsi="Times New Roman" w:cs="Times New Roman"/>
+        </w:rPr>
+        <w:t>.</w:t>
+      </w:r>
+    </w:p>
+    <w:p>
+      <w:pPr>
+        <w:pStyle w:val="ListParagraph"/>
+        <w:spacing w:line="360" w:lineRule="auto"/>
+        <w:rPr>
+          <w:rFonts w:ascii="Times New Roman" w:hAnsi="Times New Roman" w:cs="Times New Roman"/>
+        </w:rPr>
+      </w:pPr>
+      <w:r>
+        <w:rPr>
+          <w:rFonts w:ascii="Times New Roman" w:hAnsi="Times New Roman" w:cs="Times New Roman"/>
+        </w:rPr>
+        <w:t>Return: JSON of specific course by course_id.</w:t>
+      </w:r>
+    </w:p>
+    <w:p>
+      <w:pPr>
+        <w:pStyle w:val="ListParagraph"/>
+        <w:spacing w:line="360" w:lineRule="auto"/>
+        <w:rPr>
+          <w:rFonts w:ascii="Times New Roman" w:hAnsi="Times New Roman" w:cs="Times New Roman"/>
+        </w:rPr>
+      </w:pPr>
     </w:p>
     <w:p>
       <w:pPr>
@@ -566,23 +716,98 @@
           <w:ilvl w:val="0"/>
           <w:numId w:val="4"/>
         </w:numPr>
-        <w:spacing w:line="240" w:lineRule="auto"/>
-        <w:rPr>
-          <w:rFonts w:ascii="Times New Roman" w:hAnsi="Times New Roman" w:cs="Times New Roman"/>
-        </w:rPr>
-      </w:pPr>
-      <w:r>
-        <w:rPr>
-          <w:rFonts w:ascii="Times New Roman" w:hAnsi="Times New Roman" w:cs="Times New Roman"/>
-        </w:rPr>
-        <w:t>degree_id – filter by degree_id</w:t>
-      </w:r>
-      <w:r>
-        <w:rPr>
-          <w:rFonts w:ascii="Times New Roman" w:hAnsi="Times New Roman" w:cs="Times New Roman"/>
-        </w:rPr>
-        <w:t xml:space="preserve"> (pending this may change)</w:t>
-      </w:r>
+        <w:spacing w:line="360" w:lineRule="auto"/>
+        <w:rPr>
+          <w:rFonts w:ascii="Times New Roman" w:hAnsi="Times New Roman" w:cs="Times New Roman"/>
+        </w:rPr>
+      </w:pPr>
+      <w:r>
+        <w:rPr>
+          <w:rFonts w:ascii="Times New Roman" w:hAnsi="Times New Roman" w:cs="Times New Roman"/>
+        </w:rPr>
+        <w:t>GET /courses/</w:t>
+      </w:r>
+      <w:r>
+        <w:rPr>
+          <w:rFonts w:ascii="Times New Roman" w:hAnsi="Times New Roman" w:cs="Times New Roman"/>
+          <w:b/>
+          <w:bCs/>
+        </w:rPr>
+        <w:t>{course_id}/</w:t>
+      </w:r>
+      <w:r>
+        <w:rPr>
+          <w:rFonts w:ascii="Times New Roman" w:hAnsi="Times New Roman" w:cs="Times New Roman"/>
+        </w:rPr>
+        <w:t>requisites</w:t>
+      </w:r>
+    </w:p>
+    <w:p>
+      <w:pPr>
+        <w:pStyle w:val="ListParagraph"/>
+        <w:spacing w:line="360" w:lineRule="auto"/>
+        <w:rPr>
+          <w:rFonts w:ascii="Times New Roman" w:hAnsi="Times New Roman" w:cs="Times New Roman"/>
+          <w:b/>
+          <w:bCs/>
+        </w:rPr>
+      </w:pPr>
+      <w:r>
+        <w:rPr>
+          <w:rFonts w:ascii="Times New Roman" w:hAnsi="Times New Roman" w:cs="Times New Roman"/>
+        </w:rPr>
+        <w:t xml:space="preserve">Description: Fetch all prerequisite and corequisite ID’s from </w:t>
+      </w:r>
+      <w:r>
+        <w:rPr>
+          <w:rFonts w:ascii="Times New Roman" w:hAnsi="Times New Roman" w:cs="Times New Roman"/>
+          <w:b/>
+          <w:bCs/>
+        </w:rPr>
+        <w:t>course_requisites</w:t>
+      </w:r>
+      <w:r>
+        <w:rPr>
+          <w:rFonts w:ascii="Times New Roman" w:hAnsi="Times New Roman" w:cs="Times New Roman"/>
+        </w:rPr>
+        <w:t>.</w:t>
+      </w:r>
+    </w:p>
+    <w:p>
+      <w:pPr>
+        <w:pStyle w:val="ListParagraph"/>
+        <w:spacing w:line="360" w:lineRule="auto"/>
+        <w:rPr>
+          <w:rFonts w:ascii="Times New Roman" w:hAnsi="Times New Roman" w:cs="Times New Roman"/>
+        </w:rPr>
+      </w:pPr>
+      <w:r>
+        <w:rPr>
+          <w:rFonts w:ascii="Times New Roman" w:hAnsi="Times New Roman" w:cs="Times New Roman"/>
+        </w:rPr>
+        <w:t>Return: JSON of requisites from course</w:t>
+      </w:r>
+      <w:r>
+        <w:rPr>
+          <w:rFonts w:ascii="Times New Roman" w:hAnsi="Times New Roman" w:cs="Times New Roman"/>
+        </w:rPr>
+        <w:t>_requisites</w:t>
+      </w:r>
+      <w:r>
+        <w:rPr>
+          <w:rFonts w:ascii="Times New Roman" w:hAnsi="Times New Roman" w:cs="Times New Roman"/>
+        </w:rPr>
+        <w:t xml:space="preserve"> by course_id.</w:t>
+      </w:r>
+    </w:p>
+    <w:p>
+      <w:pPr>
+        <w:pStyle w:val="ListParagraph"/>
+        <w:spacing w:line="360" w:lineRule="auto"/>
+        <w:rPr>
+          <w:rFonts w:ascii="Times New Roman" w:hAnsi="Times New Roman" w:cs="Times New Roman"/>
+        </w:rPr>
+      </w:pPr>
     </w:p>
     <w:p>
       <w:pPr>
@@ -591,6 +816,348 @@
           <w:ilvl w:val="0"/>
           <w:numId w:val="4"/>
         </w:numPr>
+        <w:spacing w:line="360" w:lineRule="auto"/>
+        <w:rPr>
+          <w:rFonts w:ascii="Times New Roman" w:hAnsi="Times New Roman" w:cs="Times New Roman"/>
+        </w:rPr>
+      </w:pPr>
+      <w:r>
+        <w:rPr>
+          <w:rFonts w:ascii="Times New Roman" w:hAnsi="Times New Roman" w:cs="Times New Roman"/>
+        </w:rPr>
+        <w:t>GET /courses/</w:t>
+      </w:r>
+      <w:r>
+        <w:rPr>
+          <w:rFonts w:ascii="Times New Roman" w:hAnsi="Times New Roman" w:cs="Times New Roman"/>
+          <w:b/>
+          <w:bCs/>
+        </w:rPr>
+        <w:t>{course_id}/</w:t>
+      </w:r>
+      <w:r>
+        <w:rPr>
+          <w:rFonts w:ascii="Times New Roman" w:hAnsi="Times New Roman" w:cs="Times New Roman"/>
+        </w:rPr>
+        <w:t>pre</w:t>
+      </w:r>
+      <w:r>
+        <w:rPr>
+          <w:rFonts w:ascii="Times New Roman" w:hAnsi="Times New Roman" w:cs="Times New Roman"/>
+        </w:rPr>
+        <w:t>requisites</w:t>
+      </w:r>
+    </w:p>
+    <w:p>
+      <w:pPr>
+        <w:pStyle w:val="ListParagraph"/>
+        <w:spacing w:line="360" w:lineRule="auto"/>
+        <w:rPr>
+          <w:rFonts w:ascii="Times New Roman" w:hAnsi="Times New Roman" w:cs="Times New Roman"/>
+          <w:b/>
+          <w:bCs/>
+        </w:rPr>
+      </w:pPr>
+      <w:r>
+        <w:rPr>
+          <w:rFonts w:ascii="Times New Roman" w:hAnsi="Times New Roman" w:cs="Times New Roman"/>
+        </w:rPr>
+        <w:t xml:space="preserve">Description: Fetch </w:t>
+      </w:r>
+      <w:r>
+        <w:rPr>
+          <w:rFonts w:ascii="Times New Roman" w:hAnsi="Times New Roman" w:cs="Times New Roman"/>
+        </w:rPr>
+        <w:t xml:space="preserve">a list of </w:t>
+      </w:r>
+      <w:r>
+        <w:rPr>
+          <w:rFonts w:ascii="Times New Roman" w:hAnsi="Times New Roman" w:cs="Times New Roman"/>
+        </w:rPr>
+        <w:t>all prerequisite</w:t>
+      </w:r>
+      <w:r>
+        <w:rPr>
+          <w:rFonts w:ascii="Times New Roman" w:hAnsi="Times New Roman" w:cs="Times New Roman"/>
+        </w:rPr>
+        <w:t xml:space="preserve"> courses</w:t>
+      </w:r>
+      <w:r>
+        <w:rPr>
+          <w:rFonts w:ascii="Times New Roman" w:hAnsi="Times New Roman" w:cs="Times New Roman"/>
+        </w:rPr>
+        <w:t xml:space="preserve"> from </w:t>
+      </w:r>
+      <w:r>
+        <w:rPr>
+          <w:rFonts w:ascii="Times New Roman" w:hAnsi="Times New Roman" w:cs="Times New Roman"/>
+          <w:b/>
+          <w:bCs/>
+        </w:rPr>
+        <w:t>course</w:t>
+      </w:r>
+      <w:r>
+        <w:rPr>
+          <w:rFonts w:ascii="Times New Roman" w:hAnsi="Times New Roman" w:cs="Times New Roman"/>
+        </w:rPr>
+        <w:t>.</w:t>
+      </w:r>
+    </w:p>
+    <w:p>
+      <w:pPr>
+        <w:pStyle w:val="ListParagraph"/>
+        <w:spacing w:line="360" w:lineRule="auto"/>
+        <w:rPr>
+          <w:rFonts w:ascii="Times New Roman" w:hAnsi="Times New Roman" w:cs="Times New Roman"/>
+        </w:rPr>
+      </w:pPr>
+      <w:r>
+        <w:rPr>
+          <w:rFonts w:ascii="Times New Roman" w:hAnsi="Times New Roman" w:cs="Times New Roman"/>
+        </w:rPr>
+        <w:t xml:space="preserve">Return: JSON of </w:t>
+      </w:r>
+      <w:r>
+        <w:rPr>
+          <w:rFonts w:ascii="Times New Roman" w:hAnsi="Times New Roman" w:cs="Times New Roman"/>
+        </w:rPr>
+        <w:t>pre</w:t>
+      </w:r>
+      <w:r>
+        <w:rPr>
+          <w:rFonts w:ascii="Times New Roman" w:hAnsi="Times New Roman" w:cs="Times New Roman"/>
+        </w:rPr>
+        <w:t>requisites from course</w:t>
+      </w:r>
+      <w:r>
+        <w:rPr>
+          <w:rFonts w:ascii="Times New Roman" w:hAnsi="Times New Roman" w:cs="Times New Roman"/>
+        </w:rPr>
+        <w:t>s</w:t>
+      </w:r>
+      <w:r>
+        <w:rPr>
+          <w:rFonts w:ascii="Times New Roman" w:hAnsi="Times New Roman" w:cs="Times New Roman"/>
+        </w:rPr>
+        <w:t xml:space="preserve"> </w:t>
+      </w:r>
+      <w:r>
+        <w:rPr>
+          <w:rFonts w:ascii="Times New Roman" w:hAnsi="Times New Roman" w:cs="Times New Roman"/>
+        </w:rPr>
+        <w:t>by course_id</w:t>
+      </w:r>
+      <w:r>
+        <w:rPr>
+          <w:rFonts w:ascii="Times New Roman" w:hAnsi="Times New Roman" w:cs="Times New Roman"/>
+        </w:rPr>
+        <w:t>.</w:t>
+      </w:r>
+    </w:p>
+    <w:p>
+      <w:pPr>
+        <w:pStyle w:val="ListParagraph"/>
+        <w:spacing w:line="360" w:lineRule="auto"/>
+        <w:rPr>
+          <w:rFonts w:ascii="Times New Roman" w:hAnsi="Times New Roman" w:cs="Times New Roman"/>
+        </w:rPr>
+      </w:pPr>
+    </w:p>
+    <w:p>
+      <w:pPr>
+        <w:pStyle w:val="ListParagraph"/>
+        <w:numPr>
+          <w:ilvl w:val="0"/>
+          <w:numId w:val="4"/>
+        </w:numPr>
+        <w:spacing w:line="360" w:lineRule="auto"/>
+        <w:rPr>
+          <w:rFonts w:ascii="Times New Roman" w:hAnsi="Times New Roman" w:cs="Times New Roman"/>
+        </w:rPr>
+      </w:pPr>
+      <w:r>
+        <w:rPr>
+          <w:rFonts w:ascii="Times New Roman" w:hAnsi="Times New Roman" w:cs="Times New Roman"/>
+        </w:rPr>
+        <w:t>GET /courses/</w:t>
+      </w:r>
+      <w:r>
+        <w:rPr>
+          <w:rFonts w:ascii="Times New Roman" w:hAnsi="Times New Roman" w:cs="Times New Roman"/>
+          <w:b/>
+          <w:bCs/>
+        </w:rPr>
+        <w:t>{course_id}/</w:t>
+      </w:r>
+      <w:r>
+        <w:rPr>
+          <w:rFonts w:ascii="Times New Roman" w:hAnsi="Times New Roman" w:cs="Times New Roman"/>
+        </w:rPr>
+        <w:t>corequisites</w:t>
+      </w:r>
+    </w:p>
+    <w:p>
+      <w:pPr>
+        <w:pStyle w:val="ListParagraph"/>
+        <w:spacing w:line="360" w:lineRule="auto"/>
+        <w:rPr>
+          <w:rFonts w:ascii="Times New Roman" w:hAnsi="Times New Roman" w:cs="Times New Roman"/>
+          <w:b/>
+          <w:bCs/>
+        </w:rPr>
+      </w:pPr>
+      <w:r>
+        <w:rPr>
+          <w:rFonts w:ascii="Times New Roman" w:hAnsi="Times New Roman" w:cs="Times New Roman"/>
+        </w:rPr>
+        <w:t xml:space="preserve">Description: Fetch a list of all corequisite courses from </w:t>
+      </w:r>
+      <w:r>
+        <w:rPr>
+          <w:rFonts w:ascii="Times New Roman" w:hAnsi="Times New Roman" w:cs="Times New Roman"/>
+          <w:b/>
+          <w:bCs/>
+        </w:rPr>
+        <w:t>course</w:t>
+      </w:r>
+      <w:r>
+        <w:rPr>
+          <w:rFonts w:ascii="Times New Roman" w:hAnsi="Times New Roman" w:cs="Times New Roman"/>
+        </w:rPr>
+        <w:t>.</w:t>
+      </w:r>
+    </w:p>
+    <w:p>
+      <w:pPr>
+        <w:pStyle w:val="ListParagraph"/>
+        <w:spacing w:line="360" w:lineRule="auto"/>
+        <w:rPr>
+          <w:rFonts w:ascii="Times New Roman" w:hAnsi="Times New Roman" w:cs="Times New Roman"/>
+        </w:rPr>
+      </w:pPr>
+      <w:r>
+        <w:rPr>
+          <w:rFonts w:ascii="Times New Roman" w:hAnsi="Times New Roman" w:cs="Times New Roman"/>
+        </w:rPr>
+        <w:t>Return: JSON of corequisites from courses by course_id.</w:t>
+      </w:r>
+    </w:p>
+    <w:p>
+      <w:pPr>
+        <w:pStyle w:val="ListParagraph"/>
+        <w:spacing w:line="360" w:lineRule="auto"/>
+        <w:rPr>
+          <w:rFonts w:ascii="Times New Roman" w:hAnsi="Times New Roman" w:cs="Times New Roman"/>
+        </w:rPr>
+      </w:pPr>
+    </w:p>
+    <w:p>
+      <w:pPr>
+        <w:pStyle w:val="ListParagraph"/>
+        <w:numPr>
+          <w:ilvl w:val="0"/>
+          <w:numId w:val="4"/>
+        </w:numPr>
+        <w:spacing w:line="360" w:lineRule="auto"/>
+        <w:rPr>
+          <w:rFonts w:ascii="Times New Roman" w:hAnsi="Times New Roman" w:cs="Times New Roman"/>
+        </w:rPr>
+      </w:pPr>
+      <w:r>
+        <w:rPr>
+          <w:rFonts w:ascii="Times New Roman" w:hAnsi="Times New Roman" w:cs="Times New Roman"/>
+        </w:rPr>
+        <w:t>GET /</w:t>
+      </w:r>
+      <w:r>
+        <w:rPr>
+          <w:rFonts w:ascii="Times New Roman" w:hAnsi="Times New Roman" w:cs="Times New Roman"/>
+        </w:rPr>
+        <w:t>courses/</w:t>
+      </w:r>
+      <w:r>
+        <w:rPr>
+          <w:rFonts w:ascii="Times New Roman" w:hAnsi="Times New Roman" w:cs="Times New Roman"/>
+        </w:rPr>
+        <w:t xml:space="preserve">search </w:t>
+      </w:r>
+      <w:r>
+        <w:rPr>
+          <w:rFonts w:ascii="Times New Roman" w:hAnsi="Times New Roman" w:cs="Times New Roman"/>
+          <w:b/>
+          <w:bCs/>
+        </w:rPr>
+        <w:t>(IF THIS IS TOO COMPLEX LET ME KNOW)</w:t>
+      </w:r>
+    </w:p>
+    <w:p>
+      <w:pPr>
+        <w:pStyle w:val="ListParagraph"/>
+        <w:spacing w:line="360" w:lineRule="auto"/>
+        <w:rPr>
+          <w:rFonts w:ascii="Times New Roman" w:hAnsi="Times New Roman" w:cs="Times New Roman"/>
+          <w:b/>
+          <w:bCs/>
+        </w:rPr>
+      </w:pPr>
+      <w:r>
+        <w:rPr>
+          <w:rFonts w:ascii="Times New Roman" w:hAnsi="Times New Roman" w:cs="Times New Roman"/>
+        </w:rPr>
+        <w:t xml:space="preserve">Description: General-purpose search for more flexible queries from </w:t>
+      </w:r>
+      <w:r>
+        <w:rPr>
+          <w:rFonts w:ascii="Times New Roman" w:hAnsi="Times New Roman" w:cs="Times New Roman"/>
+          <w:b/>
+          <w:bCs/>
+        </w:rPr>
+        <w:t>course</w:t>
+      </w:r>
+      <w:r>
+        <w:rPr>
+          <w:rFonts w:ascii="Times New Roman" w:hAnsi="Times New Roman" w:cs="Times New Roman"/>
+        </w:rPr>
+        <w:t>.</w:t>
+      </w:r>
+    </w:p>
+    <w:p>
+      <w:pPr>
+        <w:pStyle w:val="ListParagraph"/>
+        <w:spacing w:line="360" w:lineRule="auto"/>
+        <w:rPr>
+          <w:rFonts w:ascii="Times New Roman" w:hAnsi="Times New Roman" w:cs="Times New Roman"/>
+        </w:rPr>
+      </w:pPr>
+      <w:r>
+        <w:rPr>
+          <w:rFonts w:ascii="Times New Roman" w:hAnsi="Times New Roman" w:cs="Times New Roman"/>
+        </w:rPr>
+        <w:t>Return: JSON of matching courses from course by parameters.</w:t>
+      </w:r>
+    </w:p>
+    <w:p>
+      <w:pPr>
+        <w:pStyle w:val="ListParagraph"/>
+        <w:spacing w:line="360" w:lineRule="auto"/>
+        <w:rPr>
+          <w:rFonts w:ascii="Times New Roman" w:hAnsi="Times New Roman" w:cs="Times New Roman"/>
+        </w:rPr>
+      </w:pPr>
+      <w:r>
+        <w:rPr>
+          <w:rFonts w:ascii="Times New Roman" w:hAnsi="Times New Roman" w:cs="Times New Roman"/>
+        </w:rPr>
+        <w:t>Optional Parameters:</w:t>
+      </w:r>
+    </w:p>
+    <w:p>
+      <w:pPr>
+        <w:pStyle w:val="ListParagraph"/>
+        <w:numPr>
+          <w:ilvl w:val="0"/>
+          <w:numId w:val="7"/>
+        </w:numPr>
         <w:spacing w:line="240" w:lineRule="auto"/>
         <w:rPr>
           <w:rFonts w:ascii="Times New Roman" w:hAnsi="Times New Roman" w:cs="Times New Roman"/>
@@ -600,22 +1167,46 @@
         <w:rPr>
           <w:rFonts w:ascii="Times New Roman" w:hAnsi="Times New Roman" w:cs="Times New Roman"/>
         </w:rPr>
+        <w:t>title – partial match in course title</w:t>
+      </w:r>
+    </w:p>
+    <w:p>
+      <w:pPr>
+        <w:pStyle w:val="ListParagraph"/>
+        <w:numPr>
+          <w:ilvl w:val="0"/>
+          <w:numId w:val="7"/>
+        </w:numPr>
+        <w:spacing w:line="240" w:lineRule="auto"/>
+        <w:rPr>
+          <w:rFonts w:ascii="Times New Roman" w:hAnsi="Times New Roman" w:cs="Times New Roman"/>
+        </w:rPr>
+      </w:pPr>
+      <w:r>
+        <w:rPr>
+          <w:rFonts w:ascii="Times New Roman" w:hAnsi="Times New Roman" w:cs="Times New Roman"/>
+        </w:rPr>
+        <w:t>prefix – filter by department prefix</w:t>
+      </w:r>
+    </w:p>
+    <w:p>
+      <w:pPr>
+        <w:pStyle w:val="ListParagraph"/>
+        <w:numPr>
+          <w:ilvl w:val="0"/>
+          <w:numId w:val="7"/>
+        </w:numPr>
+        <w:spacing w:line="240" w:lineRule="auto"/>
+        <w:rPr>
+          <w:rFonts w:ascii="Times New Roman" w:hAnsi="Times New Roman" w:cs="Times New Roman"/>
+        </w:rPr>
+      </w:pPr>
+      <w:r>
+        <w:rPr>
+          <w:rFonts w:ascii="Times New Roman" w:hAnsi="Times New Roman" w:cs="Times New Roman"/>
+        </w:rPr>
         <w:t>credits – filter by credits</w:t>
       </w:r>
-      <w:r>
-        <w:rPr>
-          <w:rFonts w:ascii="Times New Roman" w:hAnsi="Times New Roman" w:cs="Times New Roman"/>
-        </w:rPr>
-        <w:tab/>
-      </w:r>
-    </w:p>
-    <w:p>
-      <w:pPr>
-        <w:spacing w:line="360" w:lineRule="auto"/>
-        <w:rPr>
-          <w:rFonts w:ascii="Times New Roman" w:hAnsi="Times New Roman" w:cs="Times New Roman"/>
-        </w:rPr>
-      </w:pPr>
     </w:p>
     <w:p>
       <w:pPr>
@@ -623,591 +1214,6 @@
         <w:numPr>
           <w:ilvl w:val="0"/>
           <w:numId w:val="3"/>
-        </w:numPr>
-        <w:spacing w:line="360" w:lineRule="auto"/>
-        <w:rPr>
-          <w:rFonts w:ascii="Times New Roman" w:hAnsi="Times New Roman" w:cs="Times New Roman"/>
-        </w:rPr>
-      </w:pPr>
-      <w:r>
-        <w:rPr>
-          <w:rFonts w:ascii="Times New Roman" w:hAnsi="Times New Roman" w:cs="Times New Roman"/>
-        </w:rPr>
-        <w:t>GET /courses/</w:t>
-      </w:r>
-      <w:r>
-        <w:rPr>
-          <w:rFonts w:ascii="Times New Roman" w:hAnsi="Times New Roman" w:cs="Times New Roman"/>
-          <w:b/>
-          <w:bCs/>
-        </w:rPr>
-        <w:t>{course_id}</w:t>
-      </w:r>
-    </w:p>
-    <w:p>
-      <w:pPr>
-        <w:pStyle w:val="ListParagraph"/>
-        <w:spacing w:line="360" w:lineRule="auto"/>
-        <w:rPr>
-          <w:rFonts w:ascii="Times New Roman" w:hAnsi="Times New Roman" w:cs="Times New Roman"/>
-        </w:rPr>
-      </w:pPr>
-      <w:r>
-        <w:rPr>
-          <w:rFonts w:ascii="Times New Roman" w:hAnsi="Times New Roman" w:cs="Times New Roman"/>
-        </w:rPr>
-        <w:t xml:space="preserve">Description: Fetch </w:t>
-      </w:r>
-      <w:r>
-        <w:rPr>
-          <w:rFonts w:ascii="Times New Roman" w:hAnsi="Times New Roman" w:cs="Times New Roman"/>
-        </w:rPr>
-        <w:t xml:space="preserve">information about a specific course from </w:t>
-      </w:r>
-      <w:r>
-        <w:rPr>
-          <w:rFonts w:ascii="Times New Roman" w:hAnsi="Times New Roman" w:cs="Times New Roman"/>
-          <w:b/>
-          <w:bCs/>
-        </w:rPr>
-        <w:t>course</w:t>
-      </w:r>
-      <w:r>
-        <w:rPr>
-          <w:rFonts w:ascii="Times New Roman" w:hAnsi="Times New Roman" w:cs="Times New Roman"/>
-        </w:rPr>
-        <w:t>.</w:t>
-      </w:r>
-    </w:p>
-    <w:p>
-      <w:pPr>
-        <w:pStyle w:val="ListParagraph"/>
-        <w:spacing w:line="360" w:lineRule="auto"/>
-        <w:rPr>
-          <w:rFonts w:ascii="Times New Roman" w:hAnsi="Times New Roman" w:cs="Times New Roman"/>
-        </w:rPr>
-      </w:pPr>
-      <w:r>
-        <w:rPr>
-          <w:rFonts w:ascii="Times New Roman" w:hAnsi="Times New Roman" w:cs="Times New Roman"/>
-        </w:rPr>
-        <w:t>Return: JSON of specific course by course_id.</w:t>
-      </w:r>
-    </w:p>
-    <w:p>
-      <w:pPr>
-        <w:pStyle w:val="ListParagraph"/>
-        <w:spacing w:line="360" w:lineRule="auto"/>
-        <w:rPr>
-          <w:rFonts w:ascii="Times New Roman" w:hAnsi="Times New Roman" w:cs="Times New Roman"/>
-        </w:rPr>
-      </w:pPr>
-    </w:p>
-    <w:p>
-      <w:pPr>
-        <w:pStyle w:val="ListParagraph"/>
-        <w:numPr>
-          <w:ilvl w:val="0"/>
-          <w:numId w:val="3"/>
-        </w:numPr>
-        <w:spacing w:line="360" w:lineRule="auto"/>
-        <w:rPr>
-          <w:rFonts w:ascii="Times New Roman" w:hAnsi="Times New Roman" w:cs="Times New Roman"/>
-        </w:rPr>
-      </w:pPr>
-      <w:r>
-        <w:rPr>
-          <w:rFonts w:ascii="Times New Roman" w:hAnsi="Times New Roman" w:cs="Times New Roman"/>
-        </w:rPr>
-        <w:t>GET /courses/</w:t>
-      </w:r>
-      <w:r>
-        <w:rPr>
-          <w:rFonts w:ascii="Times New Roman" w:hAnsi="Times New Roman" w:cs="Times New Roman"/>
-          <w:b/>
-          <w:bCs/>
-        </w:rPr>
-        <w:t>{course_id}/</w:t>
-      </w:r>
-      <w:r>
-        <w:rPr>
-          <w:rFonts w:ascii="Times New Roman" w:hAnsi="Times New Roman" w:cs="Times New Roman"/>
-        </w:rPr>
-        <w:t>requisites</w:t>
-      </w:r>
-    </w:p>
-    <w:p>
-      <w:pPr>
-        <w:pStyle w:val="ListParagraph"/>
-        <w:spacing w:line="360" w:lineRule="auto"/>
-        <w:rPr>
-          <w:rFonts w:ascii="Times New Roman" w:hAnsi="Times New Roman" w:cs="Times New Roman"/>
-          <w:b/>
-          <w:bCs/>
-        </w:rPr>
-      </w:pPr>
-      <w:r>
-        <w:rPr>
-          <w:rFonts w:ascii="Times New Roman" w:hAnsi="Times New Roman" w:cs="Times New Roman"/>
-        </w:rPr>
-        <w:t xml:space="preserve">Description: Fetch all prerequisite and corequisite ID’s from </w:t>
-      </w:r>
-      <w:r>
-        <w:rPr>
-          <w:rFonts w:ascii="Times New Roman" w:hAnsi="Times New Roman" w:cs="Times New Roman"/>
-          <w:b/>
-          <w:bCs/>
-        </w:rPr>
-        <w:t>course_requisites</w:t>
-      </w:r>
-      <w:r>
-        <w:rPr>
-          <w:rFonts w:ascii="Times New Roman" w:hAnsi="Times New Roman" w:cs="Times New Roman"/>
-        </w:rPr>
-        <w:t>.</w:t>
-      </w:r>
-    </w:p>
-    <w:p>
-      <w:pPr>
-        <w:pStyle w:val="ListParagraph"/>
-        <w:spacing w:line="360" w:lineRule="auto"/>
-        <w:rPr>
-          <w:rFonts w:ascii="Times New Roman" w:hAnsi="Times New Roman" w:cs="Times New Roman"/>
-        </w:rPr>
-      </w:pPr>
-      <w:r>
-        <w:rPr>
-          <w:rFonts w:ascii="Times New Roman" w:hAnsi="Times New Roman" w:cs="Times New Roman"/>
-        </w:rPr>
-        <w:t>Return: JSON of requisites from course</w:t>
-      </w:r>
-      <w:r>
-        <w:rPr>
-          <w:rFonts w:ascii="Times New Roman" w:hAnsi="Times New Roman" w:cs="Times New Roman"/>
-        </w:rPr>
-        <w:t>_requisites</w:t>
-      </w:r>
-      <w:r>
-        <w:rPr>
-          <w:rFonts w:ascii="Times New Roman" w:hAnsi="Times New Roman" w:cs="Times New Roman"/>
-        </w:rPr>
-        <w:t xml:space="preserve"> by course_id.</w:t>
-      </w:r>
-    </w:p>
-    <w:p>
-      <w:pPr>
-        <w:pStyle w:val="ListParagraph"/>
-        <w:spacing w:line="360" w:lineRule="auto"/>
-        <w:rPr>
-          <w:rFonts w:ascii="Times New Roman" w:hAnsi="Times New Roman" w:cs="Times New Roman"/>
-        </w:rPr>
-      </w:pPr>
-    </w:p>
-    <w:p>
-      <w:pPr>
-        <w:pStyle w:val="ListParagraph"/>
-        <w:numPr>
-          <w:ilvl w:val="0"/>
-          <w:numId w:val="3"/>
-        </w:numPr>
-        <w:spacing w:line="360" w:lineRule="auto"/>
-        <w:rPr>
-          <w:rFonts w:ascii="Times New Roman" w:hAnsi="Times New Roman" w:cs="Times New Roman"/>
-        </w:rPr>
-      </w:pPr>
-      <w:r>
-        <w:rPr>
-          <w:rFonts w:ascii="Times New Roman" w:hAnsi="Times New Roman" w:cs="Times New Roman"/>
-        </w:rPr>
-        <w:t>GET /courses/</w:t>
-      </w:r>
-      <w:r>
-        <w:rPr>
-          <w:rFonts w:ascii="Times New Roman" w:hAnsi="Times New Roman" w:cs="Times New Roman"/>
-          <w:b/>
-          <w:bCs/>
-        </w:rPr>
-        <w:t>{course_id}/</w:t>
-      </w:r>
-      <w:r>
-        <w:rPr>
-          <w:rFonts w:ascii="Times New Roman" w:hAnsi="Times New Roman" w:cs="Times New Roman"/>
-        </w:rPr>
-        <w:t>pre</w:t>
-      </w:r>
-      <w:r>
-        <w:rPr>
-          <w:rFonts w:ascii="Times New Roman" w:hAnsi="Times New Roman" w:cs="Times New Roman"/>
-        </w:rPr>
-        <w:t>requisites</w:t>
-      </w:r>
-    </w:p>
-    <w:p>
-      <w:pPr>
-        <w:pStyle w:val="ListParagraph"/>
-        <w:spacing w:line="360" w:lineRule="auto"/>
-        <w:rPr>
-          <w:rFonts w:ascii="Times New Roman" w:hAnsi="Times New Roman" w:cs="Times New Roman"/>
-          <w:b/>
-          <w:bCs/>
-        </w:rPr>
-      </w:pPr>
-      <w:r>
-        <w:rPr>
-          <w:rFonts w:ascii="Times New Roman" w:hAnsi="Times New Roman" w:cs="Times New Roman"/>
-        </w:rPr>
-        <w:t xml:space="preserve">Description: Fetch </w:t>
-      </w:r>
-      <w:r>
-        <w:rPr>
-          <w:rFonts w:ascii="Times New Roman" w:hAnsi="Times New Roman" w:cs="Times New Roman"/>
-        </w:rPr>
-        <w:t xml:space="preserve">a list of </w:t>
-      </w:r>
-      <w:r>
-        <w:rPr>
-          <w:rFonts w:ascii="Times New Roman" w:hAnsi="Times New Roman" w:cs="Times New Roman"/>
-        </w:rPr>
-        <w:t>all prerequisite</w:t>
-      </w:r>
-      <w:r>
-        <w:rPr>
-          <w:rFonts w:ascii="Times New Roman" w:hAnsi="Times New Roman" w:cs="Times New Roman"/>
-        </w:rPr>
-        <w:t xml:space="preserve"> courses</w:t>
-      </w:r>
-      <w:r>
-        <w:rPr>
-          <w:rFonts w:ascii="Times New Roman" w:hAnsi="Times New Roman" w:cs="Times New Roman"/>
-        </w:rPr>
-        <w:t xml:space="preserve"> from </w:t>
-      </w:r>
-      <w:r>
-        <w:rPr>
-          <w:rFonts w:ascii="Times New Roman" w:hAnsi="Times New Roman" w:cs="Times New Roman"/>
-          <w:b/>
-          <w:bCs/>
-        </w:rPr>
-        <w:t>course</w:t>
-      </w:r>
-      <w:r>
-        <w:rPr>
-          <w:rFonts w:ascii="Times New Roman" w:hAnsi="Times New Roman" w:cs="Times New Roman"/>
-        </w:rPr>
-        <w:t>.</w:t>
-      </w:r>
-    </w:p>
-    <w:p>
-      <w:pPr>
-        <w:pStyle w:val="ListParagraph"/>
-        <w:spacing w:line="360" w:lineRule="auto"/>
-        <w:rPr>
-          <w:rFonts w:ascii="Times New Roman" w:hAnsi="Times New Roman" w:cs="Times New Roman"/>
-        </w:rPr>
-      </w:pPr>
-      <w:r>
-        <w:rPr>
-          <w:rFonts w:ascii="Times New Roman" w:hAnsi="Times New Roman" w:cs="Times New Roman"/>
-        </w:rPr>
-        <w:t xml:space="preserve">Return: JSON of </w:t>
-      </w:r>
-      <w:r>
-        <w:rPr>
-          <w:rFonts w:ascii="Times New Roman" w:hAnsi="Times New Roman" w:cs="Times New Roman"/>
-        </w:rPr>
-        <w:t>pre</w:t>
-      </w:r>
-      <w:r>
-        <w:rPr>
-          <w:rFonts w:ascii="Times New Roman" w:hAnsi="Times New Roman" w:cs="Times New Roman"/>
-        </w:rPr>
-        <w:t>requisites from course</w:t>
-      </w:r>
-      <w:r>
-        <w:rPr>
-          <w:rFonts w:ascii="Times New Roman" w:hAnsi="Times New Roman" w:cs="Times New Roman"/>
-        </w:rPr>
-        <w:t>s</w:t>
-      </w:r>
-      <w:r>
-        <w:rPr>
-          <w:rFonts w:ascii="Times New Roman" w:hAnsi="Times New Roman" w:cs="Times New Roman"/>
-        </w:rPr>
-        <w:t xml:space="preserve"> </w:t>
-      </w:r>
-      <w:r>
-        <w:rPr>
-          <w:rFonts w:ascii="Times New Roman" w:hAnsi="Times New Roman" w:cs="Times New Roman"/>
-        </w:rPr>
-        <w:t>by course_id</w:t>
-      </w:r>
-      <w:r>
-        <w:rPr>
-          <w:rFonts w:ascii="Times New Roman" w:hAnsi="Times New Roman" w:cs="Times New Roman"/>
-        </w:rPr>
-        <w:t>.</w:t>
-      </w:r>
-    </w:p>
-    <w:p>
-      <w:pPr>
-        <w:pStyle w:val="ListParagraph"/>
-        <w:spacing w:line="360" w:lineRule="auto"/>
-        <w:rPr>
-          <w:rFonts w:ascii="Times New Roman" w:hAnsi="Times New Roman" w:cs="Times New Roman"/>
-        </w:rPr>
-      </w:pPr>
-    </w:p>
-    <w:p>
-      <w:pPr>
-        <w:pStyle w:val="ListParagraph"/>
-        <w:numPr>
-          <w:ilvl w:val="0"/>
-          <w:numId w:val="3"/>
-        </w:numPr>
-        <w:spacing w:line="360" w:lineRule="auto"/>
-        <w:rPr>
-          <w:rFonts w:ascii="Times New Roman" w:hAnsi="Times New Roman" w:cs="Times New Roman"/>
-        </w:rPr>
-      </w:pPr>
-      <w:r>
-        <w:rPr>
-          <w:rFonts w:ascii="Times New Roman" w:hAnsi="Times New Roman" w:cs="Times New Roman"/>
-        </w:rPr>
-        <w:t>GET /courses/</w:t>
-      </w:r>
-      <w:r>
-        <w:rPr>
-          <w:rFonts w:ascii="Times New Roman" w:hAnsi="Times New Roman" w:cs="Times New Roman"/>
-          <w:b/>
-          <w:bCs/>
-        </w:rPr>
-        <w:t>{course_id}/</w:t>
-      </w:r>
-      <w:r>
-        <w:rPr>
-          <w:rFonts w:ascii="Times New Roman" w:hAnsi="Times New Roman" w:cs="Times New Roman"/>
-        </w:rPr>
-        <w:t>corequisites</w:t>
-      </w:r>
-    </w:p>
-    <w:p>
-      <w:pPr>
-        <w:pStyle w:val="ListParagraph"/>
-        <w:spacing w:line="360" w:lineRule="auto"/>
-        <w:rPr>
-          <w:rFonts w:ascii="Times New Roman" w:hAnsi="Times New Roman" w:cs="Times New Roman"/>
-          <w:b/>
-          <w:bCs/>
-        </w:rPr>
-      </w:pPr>
-      <w:r>
-        <w:rPr>
-          <w:rFonts w:ascii="Times New Roman" w:hAnsi="Times New Roman" w:cs="Times New Roman"/>
-        </w:rPr>
-        <w:t xml:space="preserve">Description: Fetch a list of all corequisite courses from </w:t>
-      </w:r>
-      <w:r>
-        <w:rPr>
-          <w:rFonts w:ascii="Times New Roman" w:hAnsi="Times New Roman" w:cs="Times New Roman"/>
-          <w:b/>
-          <w:bCs/>
-        </w:rPr>
-        <w:t>course</w:t>
-      </w:r>
-      <w:r>
-        <w:rPr>
-          <w:rFonts w:ascii="Times New Roman" w:hAnsi="Times New Roman" w:cs="Times New Roman"/>
-        </w:rPr>
-        <w:t>.</w:t>
-      </w:r>
-    </w:p>
-    <w:p>
-      <w:pPr>
-        <w:pStyle w:val="ListParagraph"/>
-        <w:spacing w:line="360" w:lineRule="auto"/>
-        <w:rPr>
-          <w:rFonts w:ascii="Times New Roman" w:hAnsi="Times New Roman" w:cs="Times New Roman"/>
-        </w:rPr>
-      </w:pPr>
-      <w:r>
-        <w:rPr>
-          <w:rFonts w:ascii="Times New Roman" w:hAnsi="Times New Roman" w:cs="Times New Roman"/>
-        </w:rPr>
-        <w:t>Return: JSON of corequisites from courses by course_id.</w:t>
-      </w:r>
-    </w:p>
-    <w:p>
-      <w:pPr>
-        <w:pStyle w:val="ListParagraph"/>
-        <w:spacing w:line="360" w:lineRule="auto"/>
-        <w:rPr>
-          <w:rFonts w:ascii="Times New Roman" w:hAnsi="Times New Roman" w:cs="Times New Roman"/>
-        </w:rPr>
-      </w:pPr>
-    </w:p>
-    <w:p>
-      <w:pPr>
-        <w:pStyle w:val="ListParagraph"/>
-        <w:numPr>
-          <w:ilvl w:val="0"/>
-          <w:numId w:val="3"/>
-        </w:numPr>
-        <w:spacing w:line="360" w:lineRule="auto"/>
-        <w:rPr>
-          <w:rFonts w:ascii="Times New Roman" w:hAnsi="Times New Roman" w:cs="Times New Roman"/>
-        </w:rPr>
-      </w:pPr>
-      <w:r>
-        <w:rPr>
-          <w:rFonts w:ascii="Times New Roman" w:hAnsi="Times New Roman" w:cs="Times New Roman"/>
-        </w:rPr>
-        <w:t>GET /</w:t>
-      </w:r>
-      <w:r>
-        <w:rPr>
-          <w:rFonts w:ascii="Times New Roman" w:hAnsi="Times New Roman" w:cs="Times New Roman"/>
-        </w:rPr>
-        <w:t>courses/</w:t>
-      </w:r>
-      <w:r>
-        <w:rPr>
-          <w:rFonts w:ascii="Times New Roman" w:hAnsi="Times New Roman" w:cs="Times New Roman"/>
-        </w:rPr>
-        <w:t xml:space="preserve">search </w:t>
-      </w:r>
-      <w:r>
-        <w:rPr>
-          <w:rFonts w:ascii="Times New Roman" w:hAnsi="Times New Roman" w:cs="Times New Roman"/>
-          <w:b/>
-          <w:bCs/>
-        </w:rPr>
-        <w:t>(IF THIS IS TOO COMPLEX LET ME KNOW)</w:t>
-      </w:r>
-    </w:p>
-    <w:p>
-      <w:pPr>
-        <w:pStyle w:val="ListParagraph"/>
-        <w:spacing w:line="360" w:lineRule="auto"/>
-        <w:rPr>
-          <w:rFonts w:ascii="Times New Roman" w:hAnsi="Times New Roman" w:cs="Times New Roman"/>
-          <w:b/>
-          <w:bCs/>
-        </w:rPr>
-      </w:pPr>
-      <w:r>
-        <w:rPr>
-          <w:rFonts w:ascii="Times New Roman" w:hAnsi="Times New Roman" w:cs="Times New Roman"/>
-        </w:rPr>
-        <w:t xml:space="preserve">Description: General-purpose search for more flexible queries from </w:t>
-      </w:r>
-      <w:r>
-        <w:rPr>
-          <w:rFonts w:ascii="Times New Roman" w:hAnsi="Times New Roman" w:cs="Times New Roman"/>
-          <w:b/>
-          <w:bCs/>
-        </w:rPr>
-        <w:t>course</w:t>
-      </w:r>
-      <w:r>
-        <w:rPr>
-          <w:rFonts w:ascii="Times New Roman" w:hAnsi="Times New Roman" w:cs="Times New Roman"/>
-        </w:rPr>
-        <w:t>.</w:t>
-      </w:r>
-    </w:p>
-    <w:p>
-      <w:pPr>
-        <w:pStyle w:val="ListParagraph"/>
-        <w:spacing w:line="360" w:lineRule="auto"/>
-        <w:rPr>
-          <w:rFonts w:ascii="Times New Roman" w:hAnsi="Times New Roman" w:cs="Times New Roman"/>
-        </w:rPr>
-      </w:pPr>
-      <w:r>
-        <w:rPr>
-          <w:rFonts w:ascii="Times New Roman" w:hAnsi="Times New Roman" w:cs="Times New Roman"/>
-        </w:rPr>
-        <w:t>Return: JSON of matching courses from course by parameters.</w:t>
-      </w:r>
-    </w:p>
-    <w:p>
-      <w:pPr>
-        <w:pStyle w:val="ListParagraph"/>
-        <w:spacing w:line="360" w:lineRule="auto"/>
-        <w:rPr>
-          <w:rFonts w:ascii="Times New Roman" w:hAnsi="Times New Roman" w:cs="Times New Roman"/>
-        </w:rPr>
-      </w:pPr>
-      <w:r>
-        <w:rPr>
-          <w:rFonts w:ascii="Times New Roman" w:hAnsi="Times New Roman" w:cs="Times New Roman"/>
-        </w:rPr>
-        <w:t>Optional Parameters:</w:t>
-      </w:r>
-    </w:p>
-    <w:p>
-      <w:pPr>
-        <w:pStyle w:val="ListParagraph"/>
-        <w:numPr>
-          <w:ilvl w:val="0"/>
-          <w:numId w:val="5"/>
-        </w:numPr>
-        <w:spacing w:line="240" w:lineRule="auto"/>
-        <w:rPr>
-          <w:rFonts w:ascii="Times New Roman" w:hAnsi="Times New Roman" w:cs="Times New Roman"/>
-        </w:rPr>
-      </w:pPr>
-      <w:r>
-        <w:rPr>
-          <w:rFonts w:ascii="Times New Roman" w:hAnsi="Times New Roman" w:cs="Times New Roman"/>
-        </w:rPr>
-        <w:t>title – partial match in course title</w:t>
-      </w:r>
-    </w:p>
-    <w:p>
-      <w:pPr>
-        <w:pStyle w:val="ListParagraph"/>
-        <w:numPr>
-          <w:ilvl w:val="0"/>
-          <w:numId w:val="5"/>
-        </w:numPr>
-        <w:spacing w:line="240" w:lineRule="auto"/>
-        <w:rPr>
-          <w:rFonts w:ascii="Times New Roman" w:hAnsi="Times New Roman" w:cs="Times New Roman"/>
-        </w:rPr>
-      </w:pPr>
-      <w:r>
-        <w:rPr>
-          <w:rFonts w:ascii="Times New Roman" w:hAnsi="Times New Roman" w:cs="Times New Roman"/>
-        </w:rPr>
-        <w:t>prefix – filter by department prefix</w:t>
-      </w:r>
-    </w:p>
-    <w:p>
-      <w:pPr>
-        <w:pStyle w:val="ListParagraph"/>
-        <w:numPr>
-          <w:ilvl w:val="0"/>
-          <w:numId w:val="5"/>
-        </w:numPr>
-        <w:spacing w:line="240" w:lineRule="auto"/>
-        <w:rPr>
-          <w:rFonts w:ascii="Times New Roman" w:hAnsi="Times New Roman" w:cs="Times New Roman"/>
-        </w:rPr>
-      </w:pPr>
-      <w:r>
-        <w:rPr>
-          <w:rFonts w:ascii="Times New Roman" w:hAnsi="Times New Roman" w:cs="Times New Roman"/>
-        </w:rPr>
-        <w:t>credits – filter by credits</w:t>
-      </w:r>
-    </w:p>
-    <w:p>
-      <w:pPr>
-        <w:pStyle w:val="ListParagraph"/>
-        <w:numPr>
-          <w:ilvl w:val="0"/>
-          <w:numId w:val="4"/>
         </w:numPr>
         <w:spacing w:line="240" w:lineRule="auto"/>
         <w:rPr>
@@ -1401,7 +1407,7 @@
         <w:pStyle w:val="ListParagraph"/>
         <w:numPr>
           <w:ilvl w:val="0"/>
-          <w:numId w:val="6"/>
+          <w:numId w:val="8"/>
         </w:numPr>
         <w:spacing w:line="360" w:lineRule="auto"/>
         <w:rPr>
@@ -1487,7 +1493,7 @@
         <w:pStyle w:val="ListParagraph"/>
         <w:numPr>
           <w:ilvl w:val="0"/>
-          <w:numId w:val="4"/>
+          <w:numId w:val="3"/>
         </w:numPr>
         <w:spacing w:line="240" w:lineRule="auto"/>
         <w:rPr>
@@ -1506,7 +1512,7 @@
         <w:pStyle w:val="ListParagraph"/>
         <w:numPr>
           <w:ilvl w:val="0"/>
-          <w:numId w:val="4"/>
+          <w:numId w:val="3"/>
         </w:numPr>
         <w:spacing w:line="240" w:lineRule="auto"/>
         <w:rPr>
@@ -1525,7 +1531,7 @@
         <w:pStyle w:val="ListParagraph"/>
         <w:numPr>
           <w:ilvl w:val="0"/>
-          <w:numId w:val="4"/>
+          <w:numId w:val="3"/>
         </w:numPr>
         <w:spacing w:line="240" w:lineRule="auto"/>
         <w:rPr>
@@ -1537,6 +1543,717 @@
           <w:rFonts w:ascii="Times New Roman" w:hAnsi="Times New Roman" w:cs="Times New Roman"/>
         </w:rPr>
         <w:t>type – filter by type</w:t>
+      </w:r>
+    </w:p>
+    <w:p>
+      <w:pPr>
+        <w:spacing w:line="240" w:lineRule="auto"/>
+        <w:rPr>
+          <w:rFonts w:ascii="Times New Roman" w:hAnsi="Times New Roman" w:cs="Times New Roman"/>
+        </w:rPr>
+      </w:pPr>
+    </w:p>
+    <w:p>
+      <w:pPr>
+        <w:pStyle w:val="ListParagraph"/>
+        <w:numPr>
+          <w:ilvl w:val="0"/>
+          <w:numId w:val="8"/>
+        </w:numPr>
+        <w:spacing w:line="360" w:lineRule="auto"/>
+        <w:rPr>
+          <w:rFonts w:ascii="Times New Roman" w:hAnsi="Times New Roman" w:cs="Times New Roman"/>
+        </w:rPr>
+      </w:pPr>
+      <w:r>
+        <w:rPr>
+          <w:rFonts w:ascii="Times New Roman" w:hAnsi="Times New Roman" w:cs="Times New Roman"/>
+        </w:rPr>
+        <w:t>GET /degrees/</w:t>
+      </w:r>
+      <w:r>
+        <w:rPr>
+          <w:rFonts w:ascii="Times New Roman" w:hAnsi="Times New Roman" w:cs="Times New Roman"/>
+          <w:b/>
+          <w:bCs/>
+        </w:rPr>
+        <w:t>{degree_id}</w:t>
+      </w:r>
+    </w:p>
+    <w:p>
+      <w:pPr>
+        <w:pStyle w:val="ListParagraph"/>
+        <w:spacing w:line="360" w:lineRule="auto"/>
+        <w:rPr>
+          <w:rFonts w:ascii="Times New Roman" w:hAnsi="Times New Roman" w:cs="Times New Roman"/>
+        </w:rPr>
+      </w:pPr>
+      <w:r>
+        <w:rPr>
+          <w:rFonts w:ascii="Times New Roman" w:hAnsi="Times New Roman" w:cs="Times New Roman"/>
+        </w:rPr>
+        <w:t xml:space="preserve">Description: Fetch information about a specific degree from </w:t>
+      </w:r>
+      <w:r>
+        <w:rPr>
+          <w:rFonts w:ascii="Times New Roman" w:hAnsi="Times New Roman" w:cs="Times New Roman"/>
+          <w:b/>
+          <w:bCs/>
+        </w:rPr>
+        <w:t>degree</w:t>
+      </w:r>
+      <w:r>
+        <w:rPr>
+          <w:rFonts w:ascii="Times New Roman" w:hAnsi="Times New Roman" w:cs="Times New Roman"/>
+        </w:rPr>
+        <w:t>.</w:t>
+      </w:r>
+    </w:p>
+    <w:p>
+      <w:pPr>
+        <w:pStyle w:val="ListParagraph"/>
+        <w:spacing w:line="360" w:lineRule="auto"/>
+        <w:rPr>
+          <w:rFonts w:ascii="Times New Roman" w:hAnsi="Times New Roman" w:cs="Times New Roman"/>
+        </w:rPr>
+      </w:pPr>
+      <w:r>
+        <w:rPr>
+          <w:rFonts w:ascii="Times New Roman" w:hAnsi="Times New Roman" w:cs="Times New Roman"/>
+        </w:rPr>
+        <w:t>Return: JSON of specific degree by degree_id.</w:t>
+      </w:r>
+    </w:p>
+    <w:p>
+      <w:pPr>
+        <w:pStyle w:val="ListParagraph"/>
+        <w:spacing w:line="360" w:lineRule="auto"/>
+        <w:rPr>
+          <w:rFonts w:ascii="Times New Roman" w:hAnsi="Times New Roman" w:cs="Times New Roman"/>
+        </w:rPr>
+      </w:pPr>
+    </w:p>
+    <w:p>
+      <w:pPr>
+        <w:pStyle w:val="ListParagraph"/>
+        <w:numPr>
+          <w:ilvl w:val="0"/>
+          <w:numId w:val="8"/>
+        </w:numPr>
+        <w:spacing w:line="360" w:lineRule="auto"/>
+        <w:rPr>
+          <w:rFonts w:ascii="Times New Roman" w:hAnsi="Times New Roman" w:cs="Times New Roman"/>
+        </w:rPr>
+      </w:pPr>
+      <w:r>
+        <w:rPr>
+          <w:rFonts w:ascii="Times New Roman" w:hAnsi="Times New Roman" w:cs="Times New Roman"/>
+        </w:rPr>
+        <w:t>GET /degrees</w:t>
+      </w:r>
+      <w:r>
+        <w:rPr>
+          <w:rFonts w:ascii="Times New Roman" w:hAnsi="Times New Roman" w:cs="Times New Roman"/>
+          <w:b/>
+          <w:bCs/>
+        </w:rPr>
+        <w:t>/{degree_id}/</w:t>
+      </w:r>
+      <w:r>
+        <w:rPr>
+          <w:rFonts w:ascii="Times New Roman" w:hAnsi="Times New Roman" w:cs="Times New Roman"/>
+        </w:rPr>
+        <w:t>courses</w:t>
+      </w:r>
+    </w:p>
+    <w:p>
+      <w:pPr>
+        <w:pStyle w:val="ListParagraph"/>
+        <w:spacing w:line="360" w:lineRule="auto"/>
+        <w:rPr>
+          <w:rFonts w:ascii="Times New Roman" w:hAnsi="Times New Roman" w:cs="Times New Roman"/>
+        </w:rPr>
+      </w:pPr>
+      <w:r>
+        <w:rPr>
+          <w:rFonts w:ascii="Times New Roman" w:hAnsi="Times New Roman" w:cs="Times New Roman"/>
+        </w:rPr>
+        <w:t xml:space="preserve">Description: Fetch a list of all courses from a degree program using </w:t>
+      </w:r>
+      <w:proofErr w:type="spellStart"/>
+      <w:r>
+        <w:rPr>
+          <w:rFonts w:ascii="Times New Roman" w:hAnsi="Times New Roman" w:cs="Times New Roman"/>
+          <w:b/>
+          <w:bCs/>
+        </w:rPr>
+        <w:t>degree_course</w:t>
+      </w:r>
+      <w:proofErr w:type="spellEnd"/>
+      <w:r>
+        <w:rPr>
+          <w:rFonts w:ascii="Times New Roman" w:hAnsi="Times New Roman" w:cs="Times New Roman"/>
+        </w:rPr>
+        <w:t>.</w:t>
+      </w:r>
+    </w:p>
+    <w:p>
+      <w:pPr>
+        <w:pStyle w:val="ListParagraph"/>
+        <w:spacing w:line="360" w:lineRule="auto"/>
+        <w:rPr>
+          <w:rFonts w:ascii="Times New Roman" w:hAnsi="Times New Roman" w:cs="Times New Roman"/>
+        </w:rPr>
+      </w:pPr>
+      <w:r>
+        <w:rPr>
+          <w:rFonts w:ascii="Times New Roman" w:hAnsi="Times New Roman" w:cs="Times New Roman"/>
+        </w:rPr>
+        <w:t>Return: JSON of all courses for a specific degree.</w:t>
+      </w:r>
+    </w:p>
+    <w:p>
+      <w:pPr>
+        <w:pStyle w:val="ListParagraph"/>
+        <w:spacing w:line="360" w:lineRule="auto"/>
+        <w:rPr>
+          <w:rFonts w:ascii="Times New Roman" w:hAnsi="Times New Roman" w:cs="Times New Roman"/>
+        </w:rPr>
+      </w:pPr>
+    </w:p>
+    <w:p>
+      <w:pPr>
+        <w:pStyle w:val="ListParagraph"/>
+        <w:numPr>
+          <w:ilvl w:val="0"/>
+          <w:numId w:val="8"/>
+        </w:numPr>
+        <w:spacing w:line="360" w:lineRule="auto"/>
+        <w:rPr>
+          <w:rFonts w:ascii="Times New Roman" w:hAnsi="Times New Roman" w:cs="Times New Roman"/>
+        </w:rPr>
+      </w:pPr>
+      <w:r>
+        <w:rPr>
+          <w:rFonts w:ascii="Times New Roman" w:hAnsi="Times New Roman" w:cs="Times New Roman"/>
+        </w:rPr>
+        <w:t xml:space="preserve">GET /degrees/search </w:t>
+      </w:r>
+      <w:r>
+        <w:rPr>
+          <w:rFonts w:ascii="Times New Roman" w:hAnsi="Times New Roman" w:cs="Times New Roman"/>
+          <w:b/>
+          <w:bCs/>
+        </w:rPr>
+        <w:t>(IF THIS IS TOO COMPLEX LET ME KNOW)</w:t>
+      </w:r>
+    </w:p>
+    <w:p>
+      <w:pPr>
+        <w:pStyle w:val="ListParagraph"/>
+        <w:spacing w:line="360" w:lineRule="auto"/>
+        <w:rPr>
+          <w:rFonts w:ascii="Times New Roman" w:hAnsi="Times New Roman" w:cs="Times New Roman"/>
+        </w:rPr>
+      </w:pPr>
+      <w:r>
+        <w:rPr>
+          <w:rFonts w:ascii="Times New Roman" w:hAnsi="Times New Roman" w:cs="Times New Roman"/>
+        </w:rPr>
+        <w:t>Description: General-purpose search for more flexible queries from</w:t>
+      </w:r>
+      <w:r>
+        <w:rPr>
+          <w:rFonts w:ascii="Times New Roman" w:hAnsi="Times New Roman" w:cs="Times New Roman"/>
+          <w:b/>
+          <w:bCs/>
+        </w:rPr>
+        <w:t xml:space="preserve"> degree</w:t>
+      </w:r>
+      <w:r>
+        <w:rPr>
+          <w:rFonts w:ascii="Times New Roman" w:hAnsi="Times New Roman" w:cs="Times New Roman"/>
+        </w:rPr>
+        <w:t>.</w:t>
+      </w:r>
+    </w:p>
+    <w:p>
+      <w:pPr>
+        <w:pStyle w:val="ListParagraph"/>
+        <w:spacing w:line="360" w:lineRule="auto"/>
+        <w:rPr>
+          <w:rFonts w:ascii="Times New Roman" w:hAnsi="Times New Roman" w:cs="Times New Roman"/>
+        </w:rPr>
+      </w:pPr>
+      <w:r>
+        <w:rPr>
+          <w:rFonts w:ascii="Times New Roman" w:hAnsi="Times New Roman" w:cs="Times New Roman"/>
+        </w:rPr>
+        <w:t>Return: JSON of matching degrees from degree by parameters.</w:t>
+      </w:r>
+    </w:p>
+    <w:p>
+      <w:pPr>
+        <w:pStyle w:val="ListParagraph"/>
+        <w:spacing w:line="360" w:lineRule="auto"/>
+        <w:rPr>
+          <w:rFonts w:ascii="Times New Roman" w:hAnsi="Times New Roman" w:cs="Times New Roman"/>
+        </w:rPr>
+      </w:pPr>
+      <w:r>
+        <w:rPr>
+          <w:rFonts w:ascii="Times New Roman" w:hAnsi="Times New Roman" w:cs="Times New Roman"/>
+        </w:rPr>
+        <w:t>Optional Parameters:</w:t>
+      </w:r>
+    </w:p>
+    <w:p>
+      <w:pPr>
+        <w:pStyle w:val="ListParagraph"/>
+        <w:numPr>
+          <w:ilvl w:val="0"/>
+          <w:numId w:val="2"/>
+        </w:numPr>
+        <w:spacing w:line="240" w:lineRule="auto"/>
+        <w:rPr>
+          <w:rFonts w:ascii="Times New Roman" w:hAnsi="Times New Roman" w:cs="Times New Roman"/>
+        </w:rPr>
+      </w:pPr>
+      <w:r>
+        <w:rPr>
+          <w:rFonts w:ascii="Times New Roman" w:hAnsi="Times New Roman" w:cs="Times New Roman"/>
+        </w:rPr>
+        <w:t>title – partial title match</w:t>
+      </w:r>
+    </w:p>
+    <w:p>
+      <w:pPr>
+        <w:pStyle w:val="ListParagraph"/>
+        <w:numPr>
+          <w:ilvl w:val="0"/>
+          <w:numId w:val="2"/>
+        </w:numPr>
+        <w:spacing w:line="240" w:lineRule="auto"/>
+        <w:rPr>
+          <w:rFonts w:ascii="Times New Roman" w:hAnsi="Times New Roman" w:cs="Times New Roman"/>
+        </w:rPr>
+      </w:pPr>
+      <w:r>
+        <w:rPr>
+          <w:rFonts w:ascii="Times New Roman" w:hAnsi="Times New Roman" w:cs="Times New Roman"/>
+        </w:rPr>
+        <w:t>department – filter by department</w:t>
+      </w:r>
+    </w:p>
+    <w:p>
+      <w:pPr>
+        <w:pStyle w:val="ListParagraph"/>
+        <w:numPr>
+          <w:ilvl w:val="0"/>
+          <w:numId w:val="2"/>
+        </w:numPr>
+        <w:spacing w:line="240" w:lineRule="auto"/>
+        <w:rPr>
+          <w:rFonts w:ascii="Times New Roman" w:hAnsi="Times New Roman" w:cs="Times New Roman"/>
+        </w:rPr>
+      </w:pPr>
+      <w:r>
+        <w:rPr>
+          <w:rFonts w:ascii="Times New Roman" w:hAnsi="Times New Roman" w:cs="Times New Roman"/>
+        </w:rPr>
+        <w:t>level – filter by level</w:t>
+      </w:r>
+    </w:p>
+    <w:p>
+      <w:pPr>
+        <w:pStyle w:val="ListParagraph"/>
+        <w:numPr>
+          <w:ilvl w:val="0"/>
+          <w:numId w:val="2"/>
+        </w:numPr>
+        <w:spacing w:line="240" w:lineRule="auto"/>
+        <w:rPr>
+          <w:rFonts w:ascii="Times New Roman" w:hAnsi="Times New Roman" w:cs="Times New Roman"/>
+        </w:rPr>
+      </w:pPr>
+      <w:r>
+        <w:rPr>
+          <w:rFonts w:ascii="Times New Roman" w:hAnsi="Times New Roman" w:cs="Times New Roman"/>
+        </w:rPr>
+        <w:t>type – filter by type</w:t>
+      </w:r>
+    </w:p>
+    <w:p>
+      <w:pPr>
+        <w:spacing w:line="240" w:lineRule="auto"/>
+        <w:ind w:left="1080"/>
+        <w:rPr>
+          <w:rFonts w:ascii="Times New Roman" w:hAnsi="Times New Roman" w:cs="Times New Roman"/>
+        </w:rPr>
+      </w:pPr>
+    </w:p>
+    <w:p>
+      <w:pPr>
+        <w:pStyle w:val="ListParagraph"/>
+        <w:numPr>
+          <w:ilvl w:val="0"/>
+          <w:numId w:val="8"/>
+        </w:numPr>
+        <w:spacing w:line="360" w:lineRule="auto"/>
+        <w:rPr>
+          <w:rFonts w:ascii="Times New Roman" w:hAnsi="Times New Roman" w:cs="Times New Roman"/>
+        </w:rPr>
+      </w:pPr>
+      <w:r>
+        <w:rPr>
+          <w:rFonts w:ascii="Times New Roman" w:hAnsi="Times New Roman" w:cs="Times New Roman"/>
+        </w:rPr>
+        <w:lastRenderedPageBreak/>
+        <w:t>GET /courses/</w:t>
+      </w:r>
+      <w:r>
+        <w:rPr>
+          <w:rFonts w:ascii="Times New Roman" w:hAnsi="Times New Roman" w:cs="Times New Roman"/>
+          <w:b/>
+          <w:bCs/>
+        </w:rPr>
+        <w:t>{course_id}/</w:t>
+      </w:r>
+      <w:r>
+        <w:rPr>
+          <w:rFonts w:ascii="Times New Roman" w:hAnsi="Times New Roman" w:cs="Times New Roman"/>
+        </w:rPr>
+        <w:t>degrees</w:t>
+      </w:r>
+    </w:p>
+    <w:p>
+      <w:pPr>
+        <w:pStyle w:val="ListParagraph"/>
+        <w:spacing w:line="360" w:lineRule="auto"/>
+        <w:rPr>
+          <w:rFonts w:ascii="Times New Roman" w:hAnsi="Times New Roman" w:cs="Times New Roman"/>
+        </w:rPr>
+      </w:pPr>
+      <w:r>
+        <w:rPr>
+          <w:rFonts w:ascii="Times New Roman" w:hAnsi="Times New Roman" w:cs="Times New Roman"/>
+        </w:rPr>
+        <w:t xml:space="preserve">Description: Fetch all degrees that include a specific course using </w:t>
+      </w:r>
+      <w:proofErr w:type="spellStart"/>
+      <w:r>
+        <w:rPr>
+          <w:rFonts w:ascii="Times New Roman" w:hAnsi="Times New Roman" w:cs="Times New Roman"/>
+          <w:b/>
+          <w:bCs/>
+        </w:rPr>
+        <w:t>degree_course</w:t>
+      </w:r>
+      <w:proofErr w:type="spellEnd"/>
+      <w:r>
+        <w:rPr>
+          <w:rFonts w:ascii="Times New Roman" w:hAnsi="Times New Roman" w:cs="Times New Roman"/>
+        </w:rPr>
+        <w:t>.</w:t>
+      </w:r>
+    </w:p>
+    <w:p>
+      <w:pPr>
+        <w:pStyle w:val="ListParagraph"/>
+        <w:spacing w:line="360" w:lineRule="auto"/>
+        <w:rPr>
+          <w:rFonts w:ascii="Times New Roman" w:hAnsi="Times New Roman" w:cs="Times New Roman"/>
+        </w:rPr>
+      </w:pPr>
+      <w:r>
+        <w:rPr>
+          <w:rFonts w:ascii="Times New Roman" w:hAnsi="Times New Roman" w:cs="Times New Roman"/>
+        </w:rPr>
+        <w:t>Return: JSON of all degrees that include a specific course.</w:t>
+      </w:r>
+    </w:p>
+    <w:p>
+      <w:pPr>
+        <w:pStyle w:val="ListParagraph"/>
+        <w:spacing w:line="360" w:lineRule="auto"/>
+        <w:rPr>
+          <w:rFonts w:ascii="Times New Roman" w:hAnsi="Times New Roman" w:cs="Times New Roman"/>
+        </w:rPr>
+      </w:pPr>
+    </w:p>
+    <w:p>
+      <w:pPr>
+        <w:pStyle w:val="ListParagraph"/>
+        <w:spacing w:line="360" w:lineRule="auto"/>
+        <w:rPr>
+          <w:rFonts w:ascii="Times New Roman" w:hAnsi="Times New Roman" w:cs="Times New Roman"/>
+        </w:rPr>
+      </w:pPr>
+    </w:p>
+    <w:p>
+      <w:pPr>
+        <w:pStyle w:val="ListParagraph"/>
+        <w:spacing w:line="360" w:lineRule="auto"/>
+        <w:rPr>
+          <w:rFonts w:ascii="Times New Roman" w:hAnsi="Times New Roman" w:cs="Times New Roman"/>
+        </w:rPr>
+      </w:pPr>
+    </w:p>
+    <w:p>
+      <w:pPr>
+        <w:pStyle w:val="ListParagraph"/>
+        <w:spacing w:line="360" w:lineRule="auto"/>
+        <w:rPr>
+          <w:rFonts w:ascii="Times New Roman" w:hAnsi="Times New Roman" w:cs="Times New Roman"/>
+        </w:rPr>
+      </w:pPr>
+    </w:p>
+    <w:p>
+      <w:pPr>
+        <w:pStyle w:val="ListParagraph"/>
+        <w:spacing w:line="360" w:lineRule="auto"/>
+        <w:rPr>
+          <w:rFonts w:ascii="Times New Roman" w:hAnsi="Times New Roman" w:cs="Times New Roman"/>
+        </w:rPr>
+      </w:pPr>
+    </w:p>
+    <w:p>
+      <w:pPr>
+        <w:pStyle w:val="ListParagraph"/>
+        <w:spacing w:line="360" w:lineRule="auto"/>
+        <w:rPr>
+          <w:rFonts w:ascii="Times New Roman" w:hAnsi="Times New Roman" w:cs="Times New Roman"/>
+        </w:rPr>
+      </w:pPr>
+    </w:p>
+    <w:p>
+      <w:pPr>
+        <w:pStyle w:val="ListParagraph"/>
+        <w:spacing w:line="360" w:lineRule="auto"/>
+        <w:rPr>
+          <w:rFonts w:ascii="Times New Roman" w:hAnsi="Times New Roman" w:cs="Times New Roman"/>
+        </w:rPr>
+      </w:pPr>
+    </w:p>
+    <w:p>
+      <w:pPr>
+        <w:pStyle w:val="ListParagraph"/>
+        <w:spacing w:line="360" w:lineRule="auto"/>
+        <w:rPr>
+          <w:rFonts w:ascii="Times New Roman" w:hAnsi="Times New Roman" w:cs="Times New Roman"/>
+        </w:rPr>
+      </w:pPr>
+    </w:p>
+    <w:p>
+      <w:pPr>
+        <w:pStyle w:val="ListParagraph"/>
+        <w:spacing w:line="360" w:lineRule="auto"/>
+        <w:rPr>
+          <w:rFonts w:ascii="Times New Roman" w:hAnsi="Times New Roman" w:cs="Times New Roman"/>
+        </w:rPr>
+      </w:pPr>
+    </w:p>
+    <w:p>
+      <w:pPr>
+        <w:pStyle w:val="ListParagraph"/>
+        <w:spacing w:line="360" w:lineRule="auto"/>
+        <w:rPr>
+          <w:rFonts w:ascii="Times New Roman" w:hAnsi="Times New Roman" w:cs="Times New Roman"/>
+        </w:rPr>
+      </w:pPr>
+    </w:p>
+    <w:p>
+      <w:pPr>
+        <w:pStyle w:val="ListParagraph"/>
+        <w:spacing w:line="360" w:lineRule="auto"/>
+        <w:rPr>
+          <w:rFonts w:ascii="Times New Roman" w:hAnsi="Times New Roman" w:cs="Times New Roman"/>
+        </w:rPr>
+      </w:pPr>
+    </w:p>
+    <w:p>
+      <w:pPr>
+        <w:pStyle w:val="ListParagraph"/>
+        <w:spacing w:line="360" w:lineRule="auto"/>
+        <w:rPr>
+          <w:rFonts w:ascii="Times New Roman" w:hAnsi="Times New Roman" w:cs="Times New Roman"/>
+        </w:rPr>
+      </w:pPr>
+    </w:p>
+    <w:p>
+      <w:pPr>
+        <w:pStyle w:val="ListParagraph"/>
+        <w:spacing w:line="360" w:lineRule="auto"/>
+        <w:rPr>
+          <w:rFonts w:ascii="Times New Roman" w:hAnsi="Times New Roman" w:cs="Times New Roman"/>
+        </w:rPr>
+      </w:pPr>
+    </w:p>
+    <w:p>
+      <w:pPr>
+        <w:pStyle w:val="ListParagraph"/>
+        <w:spacing w:line="360" w:lineRule="auto"/>
+        <w:rPr>
+          <w:rFonts w:ascii="Times New Roman" w:hAnsi="Times New Roman" w:cs="Times New Roman"/>
+        </w:rPr>
+      </w:pPr>
+    </w:p>
+    <w:p>
+      <w:pPr>
+        <w:pStyle w:val="ListParagraph"/>
+        <w:spacing w:line="360" w:lineRule="auto"/>
+        <w:rPr>
+          <w:rFonts w:ascii="Times New Roman" w:hAnsi="Times New Roman" w:cs="Times New Roman"/>
+        </w:rPr>
+      </w:pPr>
+    </w:p>
+    <w:p>
+      <w:pPr>
+        <w:pStyle w:val="ListParagraph"/>
+        <w:spacing w:line="360" w:lineRule="auto"/>
+        <w:rPr>
+          <w:rFonts w:ascii="Times New Roman" w:hAnsi="Times New Roman" w:cs="Times New Roman"/>
+        </w:rPr>
+      </w:pPr>
+    </w:p>
+    <w:p>
+      <w:pPr>
+        <w:pStyle w:val="ListParagraph"/>
+        <w:spacing w:line="360" w:lineRule="auto"/>
+        <w:rPr>
+          <w:rFonts w:ascii="Times New Roman" w:hAnsi="Times New Roman" w:cs="Times New Roman"/>
+        </w:rPr>
+      </w:pPr>
+    </w:p>
+    <w:p>
+      <w:pPr>
+        <w:pStyle w:val="ListParagraph"/>
+        <w:spacing w:line="360" w:lineRule="auto"/>
+        <w:rPr>
+          <w:rFonts w:ascii="Times New Roman" w:hAnsi="Times New Roman" w:cs="Times New Roman"/>
+        </w:rPr>
+      </w:pPr>
+    </w:p>
+    <w:p>
+      <w:pPr>
+        <w:pStyle w:val="ListParagraph"/>
+        <w:spacing w:line="360" w:lineRule="auto"/>
+        <w:rPr>
+          <w:rFonts w:ascii="Times New Roman" w:hAnsi="Times New Roman" w:cs="Times New Roman"/>
+        </w:rPr>
+      </w:pPr>
+    </w:p>
+    <w:p>
+      <w:pPr>
+        <w:pStyle w:val="ListParagraph"/>
+        <w:spacing w:line="360" w:lineRule="auto"/>
+        <w:rPr>
+          <w:rFonts w:ascii="Times New Roman" w:hAnsi="Times New Roman" w:cs="Times New Roman"/>
+        </w:rPr>
+      </w:pPr>
+    </w:p>
+    <w:p>
+      <w:pPr>
+        <w:pStyle w:val="ListParagraph"/>
+        <w:spacing w:line="360" w:lineRule="auto"/>
+        <w:rPr>
+          <w:rFonts w:ascii="Times New Roman" w:hAnsi="Times New Roman" w:cs="Times New Roman"/>
+        </w:rPr>
+      </w:pPr>
+    </w:p>
+    <w:p>
+      <w:pPr>
+        <w:pStyle w:val="ListParagraph"/>
+        <w:spacing w:line="360" w:lineRule="auto"/>
+        <w:rPr>
+          <w:rFonts w:ascii="Times New Roman" w:hAnsi="Times New Roman" w:cs="Times New Roman"/>
+        </w:rPr>
+      </w:pPr>
+    </w:p>
+    <w:p>
+      <w:pPr>
+        <w:pStyle w:val="ListParagraph"/>
+        <w:spacing w:line="360" w:lineRule="auto"/>
+        <w:rPr>
+          <w:rFonts w:ascii="Times New Roman" w:hAnsi="Times New Roman" w:cs="Times New Roman"/>
+        </w:rPr>
+      </w:pPr>
+    </w:p>
+    <w:p>
+      <w:pPr>
+        <w:pStyle w:val="ListParagraph"/>
+        <w:spacing w:line="360" w:lineRule="auto"/>
+        <w:rPr>
+          <w:rFonts w:ascii="Times New Roman" w:hAnsi="Times New Roman" w:cs="Times New Roman"/>
+        </w:rPr>
+      </w:pPr>
+    </w:p>
+    <w:p>
+      <w:pPr>
+        <w:pStyle w:val="ListParagraph"/>
+        <w:spacing w:line="360" w:lineRule="auto"/>
+        <w:rPr>
+          <w:rFonts w:ascii="Times New Roman" w:hAnsi="Times New Roman" w:cs="Times New Roman"/>
+        </w:rPr>
+      </w:pPr>
+    </w:p>
+    <w:p>
+      <w:pPr>
+        <w:pStyle w:val="ListParagraph"/>
+        <w:spacing w:line="360" w:lineRule="auto"/>
+        <w:rPr>
+          <w:rFonts w:ascii="Times New Roman" w:hAnsi="Times New Roman" w:cs="Times New Roman"/>
+        </w:rPr>
+      </w:pPr>
+    </w:p>
+    <w:p>
+      <w:pPr>
+        <w:pStyle w:val="ListParagraph"/>
+        <w:spacing w:line="360" w:lineRule="auto"/>
+        <w:rPr>
+          <w:rFonts w:ascii="Times New Roman" w:hAnsi="Times New Roman" w:cs="Times New Roman"/>
+        </w:rPr>
+      </w:pPr>
+    </w:p>
+    <w:p>
+      <w:pPr>
+        <w:pStyle w:val="ListParagraph"/>
+        <w:spacing w:line="360" w:lineRule="auto"/>
+        <w:rPr>
+          <w:rFonts w:ascii="Times New Roman" w:hAnsi="Times New Roman" w:cs="Times New Roman"/>
+        </w:rPr>
+      </w:pPr>
+    </w:p>
+    <w:p>
+      <w:pPr>
+        <w:pBdr>
+          <w:bottom w:val="single" w:sz="6" w:space="1" w:color="5687C3"/>
+        </w:pBdr>
+        <w:spacing w:line="240" w:lineRule="auto"/>
+        <w:rPr>
+          <w:rFonts w:ascii="Times New Roman" w:hAnsi="Times New Roman" w:cs="Times New Roman"/>
+        </w:rPr>
+      </w:pPr>
+      <w:r>
+        <w:rPr>
+          <w:rFonts w:ascii="Times New Roman" w:hAnsi="Times New Roman" w:cs="Times New Roman"/>
+        </w:rPr>
+        <w:lastRenderedPageBreak/>
+        <w:t>Git Workflow</w:t>
+      </w:r>
+    </w:p>
+    <w:p>
+      <w:pPr>
+        <w:spacing w:line="240" w:lineRule="auto"/>
+        <w:rPr>
+          <w:rFonts w:ascii="Times New Roman" w:hAnsi="Times New Roman" w:cs="Times New Roman"/>
+        </w:rPr>
+      </w:pPr>
+      <w:r>
+        <w:rPr>
+          <w:rFonts w:ascii="Times New Roman" w:hAnsi="Times New Roman" w:cs="Times New Roman"/>
+        </w:rPr>
+        <w:t>This will explain the Git workflow you should be using to manage your contributions to the repository.</w:t>
       </w:r>
     </w:p>
     <w:p>
@@ -1554,717 +2271,6 @@
           <w:ilvl w:val="0"/>
           <w:numId w:val="6"/>
         </w:numPr>
-        <w:spacing w:line="360" w:lineRule="auto"/>
-        <w:rPr>
-          <w:rFonts w:ascii="Times New Roman" w:hAnsi="Times New Roman" w:cs="Times New Roman"/>
-        </w:rPr>
-      </w:pPr>
-      <w:r>
-        <w:rPr>
-          <w:rFonts w:ascii="Times New Roman" w:hAnsi="Times New Roman" w:cs="Times New Roman"/>
-        </w:rPr>
-        <w:t>GET /degrees/</w:t>
-      </w:r>
-      <w:r>
-        <w:rPr>
-          <w:rFonts w:ascii="Times New Roman" w:hAnsi="Times New Roman" w:cs="Times New Roman"/>
-          <w:b/>
-          <w:bCs/>
-        </w:rPr>
-        <w:t>{degree_id}</w:t>
-      </w:r>
-    </w:p>
-    <w:p>
-      <w:pPr>
-        <w:pStyle w:val="ListParagraph"/>
-        <w:spacing w:line="360" w:lineRule="auto"/>
-        <w:rPr>
-          <w:rFonts w:ascii="Times New Roman" w:hAnsi="Times New Roman" w:cs="Times New Roman"/>
-        </w:rPr>
-      </w:pPr>
-      <w:r>
-        <w:rPr>
-          <w:rFonts w:ascii="Times New Roman" w:hAnsi="Times New Roman" w:cs="Times New Roman"/>
-        </w:rPr>
-        <w:t xml:space="preserve">Description: Fetch information about a specific degree from </w:t>
-      </w:r>
-      <w:r>
-        <w:rPr>
-          <w:rFonts w:ascii="Times New Roman" w:hAnsi="Times New Roman" w:cs="Times New Roman"/>
-          <w:b/>
-          <w:bCs/>
-        </w:rPr>
-        <w:t>degree</w:t>
-      </w:r>
-      <w:r>
-        <w:rPr>
-          <w:rFonts w:ascii="Times New Roman" w:hAnsi="Times New Roman" w:cs="Times New Roman"/>
-        </w:rPr>
-        <w:t>.</w:t>
-      </w:r>
-    </w:p>
-    <w:p>
-      <w:pPr>
-        <w:pStyle w:val="ListParagraph"/>
-        <w:spacing w:line="360" w:lineRule="auto"/>
-        <w:rPr>
-          <w:rFonts w:ascii="Times New Roman" w:hAnsi="Times New Roman" w:cs="Times New Roman"/>
-        </w:rPr>
-      </w:pPr>
-      <w:r>
-        <w:rPr>
-          <w:rFonts w:ascii="Times New Roman" w:hAnsi="Times New Roman" w:cs="Times New Roman"/>
-        </w:rPr>
-        <w:t>Return: JSON of specific degree by degree_id.</w:t>
-      </w:r>
-    </w:p>
-    <w:p>
-      <w:pPr>
-        <w:pStyle w:val="ListParagraph"/>
-        <w:spacing w:line="360" w:lineRule="auto"/>
-        <w:rPr>
-          <w:rFonts w:ascii="Times New Roman" w:hAnsi="Times New Roman" w:cs="Times New Roman"/>
-        </w:rPr>
-      </w:pPr>
-    </w:p>
-    <w:p>
-      <w:pPr>
-        <w:pStyle w:val="ListParagraph"/>
-        <w:numPr>
-          <w:ilvl w:val="0"/>
-          <w:numId w:val="6"/>
-        </w:numPr>
-        <w:spacing w:line="360" w:lineRule="auto"/>
-        <w:rPr>
-          <w:rFonts w:ascii="Times New Roman" w:hAnsi="Times New Roman" w:cs="Times New Roman"/>
-        </w:rPr>
-      </w:pPr>
-      <w:r>
-        <w:rPr>
-          <w:rFonts w:ascii="Times New Roman" w:hAnsi="Times New Roman" w:cs="Times New Roman"/>
-        </w:rPr>
-        <w:t>GET /degrees</w:t>
-      </w:r>
-      <w:r>
-        <w:rPr>
-          <w:rFonts w:ascii="Times New Roman" w:hAnsi="Times New Roman" w:cs="Times New Roman"/>
-          <w:b/>
-          <w:bCs/>
-        </w:rPr>
-        <w:t>/{degree_id}/</w:t>
-      </w:r>
-      <w:r>
-        <w:rPr>
-          <w:rFonts w:ascii="Times New Roman" w:hAnsi="Times New Roman" w:cs="Times New Roman"/>
-        </w:rPr>
-        <w:t>courses</w:t>
-      </w:r>
-    </w:p>
-    <w:p>
-      <w:pPr>
-        <w:pStyle w:val="ListParagraph"/>
-        <w:spacing w:line="360" w:lineRule="auto"/>
-        <w:rPr>
-          <w:rFonts w:ascii="Times New Roman" w:hAnsi="Times New Roman" w:cs="Times New Roman"/>
-        </w:rPr>
-      </w:pPr>
-      <w:r>
-        <w:rPr>
-          <w:rFonts w:ascii="Times New Roman" w:hAnsi="Times New Roman" w:cs="Times New Roman"/>
-        </w:rPr>
-        <w:t xml:space="preserve">Description: Fetch a list of all courses from a degree program using </w:t>
-      </w:r>
-      <w:proofErr w:type="spellStart"/>
-      <w:r>
-        <w:rPr>
-          <w:rFonts w:ascii="Times New Roman" w:hAnsi="Times New Roman" w:cs="Times New Roman"/>
-          <w:b/>
-          <w:bCs/>
-        </w:rPr>
-        <w:t>degree_course</w:t>
-      </w:r>
-      <w:proofErr w:type="spellEnd"/>
-      <w:r>
-        <w:rPr>
-          <w:rFonts w:ascii="Times New Roman" w:hAnsi="Times New Roman" w:cs="Times New Roman"/>
-        </w:rPr>
-        <w:t>.</w:t>
-      </w:r>
-    </w:p>
-    <w:p>
-      <w:pPr>
-        <w:pStyle w:val="ListParagraph"/>
-        <w:spacing w:line="360" w:lineRule="auto"/>
-        <w:rPr>
-          <w:rFonts w:ascii="Times New Roman" w:hAnsi="Times New Roman" w:cs="Times New Roman"/>
-        </w:rPr>
-      </w:pPr>
-      <w:r>
-        <w:rPr>
-          <w:rFonts w:ascii="Times New Roman" w:hAnsi="Times New Roman" w:cs="Times New Roman"/>
-        </w:rPr>
-        <w:t>Return: JSON of all courses for a specific degree.</w:t>
-      </w:r>
-    </w:p>
-    <w:p>
-      <w:pPr>
-        <w:pStyle w:val="ListParagraph"/>
-        <w:spacing w:line="360" w:lineRule="auto"/>
-        <w:rPr>
-          <w:rFonts w:ascii="Times New Roman" w:hAnsi="Times New Roman" w:cs="Times New Roman"/>
-        </w:rPr>
-      </w:pPr>
-    </w:p>
-    <w:p>
-      <w:pPr>
-        <w:pStyle w:val="ListParagraph"/>
-        <w:numPr>
-          <w:ilvl w:val="0"/>
-          <w:numId w:val="6"/>
-        </w:numPr>
-        <w:spacing w:line="360" w:lineRule="auto"/>
-        <w:rPr>
-          <w:rFonts w:ascii="Times New Roman" w:hAnsi="Times New Roman" w:cs="Times New Roman"/>
-        </w:rPr>
-      </w:pPr>
-      <w:r>
-        <w:rPr>
-          <w:rFonts w:ascii="Times New Roman" w:hAnsi="Times New Roman" w:cs="Times New Roman"/>
-        </w:rPr>
-        <w:t xml:space="preserve">GET /degrees/search </w:t>
-      </w:r>
-      <w:r>
-        <w:rPr>
-          <w:rFonts w:ascii="Times New Roman" w:hAnsi="Times New Roman" w:cs="Times New Roman"/>
-          <w:b/>
-          <w:bCs/>
-        </w:rPr>
-        <w:t>(IF THIS IS TOO COMPLEX LET ME KNOW)</w:t>
-      </w:r>
-    </w:p>
-    <w:p>
-      <w:pPr>
-        <w:pStyle w:val="ListParagraph"/>
-        <w:spacing w:line="360" w:lineRule="auto"/>
-        <w:rPr>
-          <w:rFonts w:ascii="Times New Roman" w:hAnsi="Times New Roman" w:cs="Times New Roman"/>
-        </w:rPr>
-      </w:pPr>
-      <w:r>
-        <w:rPr>
-          <w:rFonts w:ascii="Times New Roman" w:hAnsi="Times New Roman" w:cs="Times New Roman"/>
-        </w:rPr>
-        <w:t>Description: General-purpose search for more flexible queries from</w:t>
-      </w:r>
-      <w:r>
-        <w:rPr>
-          <w:rFonts w:ascii="Times New Roman" w:hAnsi="Times New Roman" w:cs="Times New Roman"/>
-          <w:b/>
-          <w:bCs/>
-        </w:rPr>
-        <w:t xml:space="preserve"> degree</w:t>
-      </w:r>
-      <w:r>
-        <w:rPr>
-          <w:rFonts w:ascii="Times New Roman" w:hAnsi="Times New Roman" w:cs="Times New Roman"/>
-        </w:rPr>
-        <w:t>.</w:t>
-      </w:r>
-    </w:p>
-    <w:p>
-      <w:pPr>
-        <w:pStyle w:val="ListParagraph"/>
-        <w:spacing w:line="360" w:lineRule="auto"/>
-        <w:rPr>
-          <w:rFonts w:ascii="Times New Roman" w:hAnsi="Times New Roman" w:cs="Times New Roman"/>
-        </w:rPr>
-      </w:pPr>
-      <w:r>
-        <w:rPr>
-          <w:rFonts w:ascii="Times New Roman" w:hAnsi="Times New Roman" w:cs="Times New Roman"/>
-        </w:rPr>
-        <w:t>Return: JSON of matching degrees from degree by parameters.</w:t>
-      </w:r>
-    </w:p>
-    <w:p>
-      <w:pPr>
-        <w:pStyle w:val="ListParagraph"/>
-        <w:spacing w:line="360" w:lineRule="auto"/>
-        <w:rPr>
-          <w:rFonts w:ascii="Times New Roman" w:hAnsi="Times New Roman" w:cs="Times New Roman"/>
-        </w:rPr>
-      </w:pPr>
-      <w:r>
-        <w:rPr>
-          <w:rFonts w:ascii="Times New Roman" w:hAnsi="Times New Roman" w:cs="Times New Roman"/>
-        </w:rPr>
-        <w:t>Optional Parameters:</w:t>
-      </w:r>
-    </w:p>
-    <w:p>
-      <w:pPr>
-        <w:pStyle w:val="ListParagraph"/>
-        <w:numPr>
-          <w:ilvl w:val="0"/>
-          <w:numId w:val="9"/>
-        </w:numPr>
-        <w:spacing w:line="240" w:lineRule="auto"/>
-        <w:rPr>
-          <w:rFonts w:ascii="Times New Roman" w:hAnsi="Times New Roman" w:cs="Times New Roman"/>
-        </w:rPr>
-      </w:pPr>
-      <w:r>
-        <w:rPr>
-          <w:rFonts w:ascii="Times New Roman" w:hAnsi="Times New Roman" w:cs="Times New Roman"/>
-        </w:rPr>
-        <w:t>title – partial title match</w:t>
-      </w:r>
-    </w:p>
-    <w:p>
-      <w:pPr>
-        <w:pStyle w:val="ListParagraph"/>
-        <w:numPr>
-          <w:ilvl w:val="0"/>
-          <w:numId w:val="9"/>
-        </w:numPr>
-        <w:spacing w:line="240" w:lineRule="auto"/>
-        <w:rPr>
-          <w:rFonts w:ascii="Times New Roman" w:hAnsi="Times New Roman" w:cs="Times New Roman"/>
-        </w:rPr>
-      </w:pPr>
-      <w:r>
-        <w:rPr>
-          <w:rFonts w:ascii="Times New Roman" w:hAnsi="Times New Roman" w:cs="Times New Roman"/>
-        </w:rPr>
-        <w:t>department – filter by department</w:t>
-      </w:r>
-    </w:p>
-    <w:p>
-      <w:pPr>
-        <w:pStyle w:val="ListParagraph"/>
-        <w:numPr>
-          <w:ilvl w:val="0"/>
-          <w:numId w:val="9"/>
-        </w:numPr>
-        <w:spacing w:line="240" w:lineRule="auto"/>
-        <w:rPr>
-          <w:rFonts w:ascii="Times New Roman" w:hAnsi="Times New Roman" w:cs="Times New Roman"/>
-        </w:rPr>
-      </w:pPr>
-      <w:r>
-        <w:rPr>
-          <w:rFonts w:ascii="Times New Roman" w:hAnsi="Times New Roman" w:cs="Times New Roman"/>
-        </w:rPr>
-        <w:t>level – filter by level</w:t>
-      </w:r>
-    </w:p>
-    <w:p>
-      <w:pPr>
-        <w:pStyle w:val="ListParagraph"/>
-        <w:numPr>
-          <w:ilvl w:val="0"/>
-          <w:numId w:val="9"/>
-        </w:numPr>
-        <w:spacing w:line="240" w:lineRule="auto"/>
-        <w:rPr>
-          <w:rFonts w:ascii="Times New Roman" w:hAnsi="Times New Roman" w:cs="Times New Roman"/>
-        </w:rPr>
-      </w:pPr>
-      <w:r>
-        <w:rPr>
-          <w:rFonts w:ascii="Times New Roman" w:hAnsi="Times New Roman" w:cs="Times New Roman"/>
-        </w:rPr>
-        <w:t>type – filter by type</w:t>
-      </w:r>
-    </w:p>
-    <w:p>
-      <w:pPr>
-        <w:spacing w:line="240" w:lineRule="auto"/>
-        <w:ind w:left="1080"/>
-        <w:rPr>
-          <w:rFonts w:ascii="Times New Roman" w:hAnsi="Times New Roman" w:cs="Times New Roman"/>
-        </w:rPr>
-      </w:pPr>
-    </w:p>
-    <w:p>
-      <w:pPr>
-        <w:pStyle w:val="ListParagraph"/>
-        <w:numPr>
-          <w:ilvl w:val="0"/>
-          <w:numId w:val="6"/>
-        </w:numPr>
-        <w:spacing w:line="360" w:lineRule="auto"/>
-        <w:rPr>
-          <w:rFonts w:ascii="Times New Roman" w:hAnsi="Times New Roman" w:cs="Times New Roman"/>
-        </w:rPr>
-      </w:pPr>
-      <w:r>
-        <w:rPr>
-          <w:rFonts w:ascii="Times New Roman" w:hAnsi="Times New Roman" w:cs="Times New Roman"/>
-        </w:rPr>
-        <w:lastRenderedPageBreak/>
-        <w:t>GET /courses/</w:t>
-      </w:r>
-      <w:r>
-        <w:rPr>
-          <w:rFonts w:ascii="Times New Roman" w:hAnsi="Times New Roman" w:cs="Times New Roman"/>
-          <w:b/>
-          <w:bCs/>
-        </w:rPr>
-        <w:t>{course_id}/</w:t>
-      </w:r>
-      <w:r>
-        <w:rPr>
-          <w:rFonts w:ascii="Times New Roman" w:hAnsi="Times New Roman" w:cs="Times New Roman"/>
-        </w:rPr>
-        <w:t>degrees</w:t>
-      </w:r>
-    </w:p>
-    <w:p>
-      <w:pPr>
-        <w:pStyle w:val="ListParagraph"/>
-        <w:spacing w:line="360" w:lineRule="auto"/>
-        <w:rPr>
-          <w:rFonts w:ascii="Times New Roman" w:hAnsi="Times New Roman" w:cs="Times New Roman"/>
-        </w:rPr>
-      </w:pPr>
-      <w:r>
-        <w:rPr>
-          <w:rFonts w:ascii="Times New Roman" w:hAnsi="Times New Roman" w:cs="Times New Roman"/>
-        </w:rPr>
-        <w:t xml:space="preserve">Description: Fetch all degrees that include a specific course using </w:t>
-      </w:r>
-      <w:proofErr w:type="spellStart"/>
-      <w:r>
-        <w:rPr>
-          <w:rFonts w:ascii="Times New Roman" w:hAnsi="Times New Roman" w:cs="Times New Roman"/>
-          <w:b/>
-          <w:bCs/>
-        </w:rPr>
-        <w:t>degree_course</w:t>
-      </w:r>
-      <w:proofErr w:type="spellEnd"/>
-      <w:r>
-        <w:rPr>
-          <w:rFonts w:ascii="Times New Roman" w:hAnsi="Times New Roman" w:cs="Times New Roman"/>
-        </w:rPr>
-        <w:t>.</w:t>
-      </w:r>
-    </w:p>
-    <w:p>
-      <w:pPr>
-        <w:pStyle w:val="ListParagraph"/>
-        <w:spacing w:line="360" w:lineRule="auto"/>
-        <w:rPr>
-          <w:rFonts w:ascii="Times New Roman" w:hAnsi="Times New Roman" w:cs="Times New Roman"/>
-        </w:rPr>
-      </w:pPr>
-      <w:r>
-        <w:rPr>
-          <w:rFonts w:ascii="Times New Roman" w:hAnsi="Times New Roman" w:cs="Times New Roman"/>
-        </w:rPr>
-        <w:t>Return: JSON of all degrees that include a specific course.</w:t>
-      </w:r>
-    </w:p>
-    <w:p>
-      <w:pPr>
-        <w:pStyle w:val="ListParagraph"/>
-        <w:spacing w:line="360" w:lineRule="auto"/>
-        <w:rPr>
-          <w:rFonts w:ascii="Times New Roman" w:hAnsi="Times New Roman" w:cs="Times New Roman"/>
-        </w:rPr>
-      </w:pPr>
-    </w:p>
-    <w:p>
-      <w:pPr>
-        <w:pStyle w:val="ListParagraph"/>
-        <w:spacing w:line="360" w:lineRule="auto"/>
-        <w:rPr>
-          <w:rFonts w:ascii="Times New Roman" w:hAnsi="Times New Roman" w:cs="Times New Roman"/>
-        </w:rPr>
-      </w:pPr>
-    </w:p>
-    <w:p>
-      <w:pPr>
-        <w:pStyle w:val="ListParagraph"/>
-        <w:spacing w:line="360" w:lineRule="auto"/>
-        <w:rPr>
-          <w:rFonts w:ascii="Times New Roman" w:hAnsi="Times New Roman" w:cs="Times New Roman"/>
-        </w:rPr>
-      </w:pPr>
-    </w:p>
-    <w:p>
-      <w:pPr>
-        <w:pStyle w:val="ListParagraph"/>
-        <w:spacing w:line="360" w:lineRule="auto"/>
-        <w:rPr>
-          <w:rFonts w:ascii="Times New Roman" w:hAnsi="Times New Roman" w:cs="Times New Roman"/>
-        </w:rPr>
-      </w:pPr>
-    </w:p>
-    <w:p>
-      <w:pPr>
-        <w:pStyle w:val="ListParagraph"/>
-        <w:spacing w:line="360" w:lineRule="auto"/>
-        <w:rPr>
-          <w:rFonts w:ascii="Times New Roman" w:hAnsi="Times New Roman" w:cs="Times New Roman"/>
-        </w:rPr>
-      </w:pPr>
-    </w:p>
-    <w:p>
-      <w:pPr>
-        <w:pStyle w:val="ListParagraph"/>
-        <w:spacing w:line="360" w:lineRule="auto"/>
-        <w:rPr>
-          <w:rFonts w:ascii="Times New Roman" w:hAnsi="Times New Roman" w:cs="Times New Roman"/>
-        </w:rPr>
-      </w:pPr>
-    </w:p>
-    <w:p>
-      <w:pPr>
-        <w:pStyle w:val="ListParagraph"/>
-        <w:spacing w:line="360" w:lineRule="auto"/>
-        <w:rPr>
-          <w:rFonts w:ascii="Times New Roman" w:hAnsi="Times New Roman" w:cs="Times New Roman"/>
-        </w:rPr>
-      </w:pPr>
-    </w:p>
-    <w:p>
-      <w:pPr>
-        <w:pStyle w:val="ListParagraph"/>
-        <w:spacing w:line="360" w:lineRule="auto"/>
-        <w:rPr>
-          <w:rFonts w:ascii="Times New Roman" w:hAnsi="Times New Roman" w:cs="Times New Roman"/>
-        </w:rPr>
-      </w:pPr>
-    </w:p>
-    <w:p>
-      <w:pPr>
-        <w:pStyle w:val="ListParagraph"/>
-        <w:spacing w:line="360" w:lineRule="auto"/>
-        <w:rPr>
-          <w:rFonts w:ascii="Times New Roman" w:hAnsi="Times New Roman" w:cs="Times New Roman"/>
-        </w:rPr>
-      </w:pPr>
-    </w:p>
-    <w:p>
-      <w:pPr>
-        <w:pStyle w:val="ListParagraph"/>
-        <w:spacing w:line="360" w:lineRule="auto"/>
-        <w:rPr>
-          <w:rFonts w:ascii="Times New Roman" w:hAnsi="Times New Roman" w:cs="Times New Roman"/>
-        </w:rPr>
-      </w:pPr>
-    </w:p>
-    <w:p>
-      <w:pPr>
-        <w:pStyle w:val="ListParagraph"/>
-        <w:spacing w:line="360" w:lineRule="auto"/>
-        <w:rPr>
-          <w:rFonts w:ascii="Times New Roman" w:hAnsi="Times New Roman" w:cs="Times New Roman"/>
-        </w:rPr>
-      </w:pPr>
-    </w:p>
-    <w:p>
-      <w:pPr>
-        <w:pStyle w:val="ListParagraph"/>
-        <w:spacing w:line="360" w:lineRule="auto"/>
-        <w:rPr>
-          <w:rFonts w:ascii="Times New Roman" w:hAnsi="Times New Roman" w:cs="Times New Roman"/>
-        </w:rPr>
-      </w:pPr>
-    </w:p>
-    <w:p>
-      <w:pPr>
-        <w:pStyle w:val="ListParagraph"/>
-        <w:spacing w:line="360" w:lineRule="auto"/>
-        <w:rPr>
-          <w:rFonts w:ascii="Times New Roman" w:hAnsi="Times New Roman" w:cs="Times New Roman"/>
-        </w:rPr>
-      </w:pPr>
-    </w:p>
-    <w:p>
-      <w:pPr>
-        <w:pStyle w:val="ListParagraph"/>
-        <w:spacing w:line="360" w:lineRule="auto"/>
-        <w:rPr>
-          <w:rFonts w:ascii="Times New Roman" w:hAnsi="Times New Roman" w:cs="Times New Roman"/>
-        </w:rPr>
-      </w:pPr>
-    </w:p>
-    <w:p>
-      <w:pPr>
-        <w:pStyle w:val="ListParagraph"/>
-        <w:spacing w:line="360" w:lineRule="auto"/>
-        <w:rPr>
-          <w:rFonts w:ascii="Times New Roman" w:hAnsi="Times New Roman" w:cs="Times New Roman"/>
-        </w:rPr>
-      </w:pPr>
-    </w:p>
-    <w:p>
-      <w:pPr>
-        <w:pStyle w:val="ListParagraph"/>
-        <w:spacing w:line="360" w:lineRule="auto"/>
-        <w:rPr>
-          <w:rFonts w:ascii="Times New Roman" w:hAnsi="Times New Roman" w:cs="Times New Roman"/>
-        </w:rPr>
-      </w:pPr>
-    </w:p>
-    <w:p>
-      <w:pPr>
-        <w:pStyle w:val="ListParagraph"/>
-        <w:spacing w:line="360" w:lineRule="auto"/>
-        <w:rPr>
-          <w:rFonts w:ascii="Times New Roman" w:hAnsi="Times New Roman" w:cs="Times New Roman"/>
-        </w:rPr>
-      </w:pPr>
-    </w:p>
-    <w:p>
-      <w:pPr>
-        <w:pStyle w:val="ListParagraph"/>
-        <w:spacing w:line="360" w:lineRule="auto"/>
-        <w:rPr>
-          <w:rFonts w:ascii="Times New Roman" w:hAnsi="Times New Roman" w:cs="Times New Roman"/>
-        </w:rPr>
-      </w:pPr>
-    </w:p>
-    <w:p>
-      <w:pPr>
-        <w:pStyle w:val="ListParagraph"/>
-        <w:spacing w:line="360" w:lineRule="auto"/>
-        <w:rPr>
-          <w:rFonts w:ascii="Times New Roman" w:hAnsi="Times New Roman" w:cs="Times New Roman"/>
-        </w:rPr>
-      </w:pPr>
-    </w:p>
-    <w:p>
-      <w:pPr>
-        <w:pStyle w:val="ListParagraph"/>
-        <w:spacing w:line="360" w:lineRule="auto"/>
-        <w:rPr>
-          <w:rFonts w:ascii="Times New Roman" w:hAnsi="Times New Roman" w:cs="Times New Roman"/>
-        </w:rPr>
-      </w:pPr>
-    </w:p>
-    <w:p>
-      <w:pPr>
-        <w:pStyle w:val="ListParagraph"/>
-        <w:spacing w:line="360" w:lineRule="auto"/>
-        <w:rPr>
-          <w:rFonts w:ascii="Times New Roman" w:hAnsi="Times New Roman" w:cs="Times New Roman"/>
-        </w:rPr>
-      </w:pPr>
-    </w:p>
-    <w:p>
-      <w:pPr>
-        <w:pStyle w:val="ListParagraph"/>
-        <w:spacing w:line="360" w:lineRule="auto"/>
-        <w:rPr>
-          <w:rFonts w:ascii="Times New Roman" w:hAnsi="Times New Roman" w:cs="Times New Roman"/>
-        </w:rPr>
-      </w:pPr>
-    </w:p>
-    <w:p>
-      <w:pPr>
-        <w:pStyle w:val="ListParagraph"/>
-        <w:spacing w:line="360" w:lineRule="auto"/>
-        <w:rPr>
-          <w:rFonts w:ascii="Times New Roman" w:hAnsi="Times New Roman" w:cs="Times New Roman"/>
-        </w:rPr>
-      </w:pPr>
-    </w:p>
-    <w:p>
-      <w:pPr>
-        <w:pStyle w:val="ListParagraph"/>
-        <w:spacing w:line="360" w:lineRule="auto"/>
-        <w:rPr>
-          <w:rFonts w:ascii="Times New Roman" w:hAnsi="Times New Roman" w:cs="Times New Roman"/>
-        </w:rPr>
-      </w:pPr>
-    </w:p>
-    <w:p>
-      <w:pPr>
-        <w:pStyle w:val="ListParagraph"/>
-        <w:spacing w:line="360" w:lineRule="auto"/>
-        <w:rPr>
-          <w:rFonts w:ascii="Times New Roman" w:hAnsi="Times New Roman" w:cs="Times New Roman"/>
-        </w:rPr>
-      </w:pPr>
-    </w:p>
-    <w:p>
-      <w:pPr>
-        <w:pStyle w:val="ListParagraph"/>
-        <w:spacing w:line="360" w:lineRule="auto"/>
-        <w:rPr>
-          <w:rFonts w:ascii="Times New Roman" w:hAnsi="Times New Roman" w:cs="Times New Roman"/>
-        </w:rPr>
-      </w:pPr>
-    </w:p>
-    <w:p>
-      <w:pPr>
-        <w:pStyle w:val="ListParagraph"/>
-        <w:spacing w:line="360" w:lineRule="auto"/>
-        <w:rPr>
-          <w:rFonts w:ascii="Times New Roman" w:hAnsi="Times New Roman" w:cs="Times New Roman"/>
-        </w:rPr>
-      </w:pPr>
-    </w:p>
-    <w:p>
-      <w:pPr>
-        <w:pStyle w:val="ListParagraph"/>
-        <w:spacing w:line="360" w:lineRule="auto"/>
-        <w:rPr>
-          <w:rFonts w:ascii="Times New Roman" w:hAnsi="Times New Roman" w:cs="Times New Roman"/>
-        </w:rPr>
-      </w:pPr>
-    </w:p>
-    <w:p>
-      <w:pPr>
-        <w:pBdr>
-          <w:bottom w:val="single" w:sz="6" w:space="1" w:color="5687C3"/>
-        </w:pBdr>
-        <w:spacing w:line="240" w:lineRule="auto"/>
-        <w:rPr>
-          <w:rFonts w:ascii="Times New Roman" w:hAnsi="Times New Roman" w:cs="Times New Roman"/>
-        </w:rPr>
-      </w:pPr>
-      <w:r>
-        <w:rPr>
-          <w:rFonts w:ascii="Times New Roman" w:hAnsi="Times New Roman" w:cs="Times New Roman"/>
-        </w:rPr>
-        <w:lastRenderedPageBreak/>
-        <w:t>Git Workflow</w:t>
-      </w:r>
-    </w:p>
-    <w:p>
-      <w:pPr>
-        <w:spacing w:line="240" w:lineRule="auto"/>
-        <w:rPr>
-          <w:rFonts w:ascii="Times New Roman" w:hAnsi="Times New Roman" w:cs="Times New Roman"/>
-        </w:rPr>
-      </w:pPr>
-      <w:r>
-        <w:rPr>
-          <w:rFonts w:ascii="Times New Roman" w:hAnsi="Times New Roman" w:cs="Times New Roman"/>
-        </w:rPr>
-        <w:t>This will explain the Git workflow you should be using to manage your contributions to the repository.</w:t>
-      </w:r>
-    </w:p>
-    <w:p>
-      <w:pPr>
-        <w:spacing w:line="240" w:lineRule="auto"/>
-        <w:rPr>
-          <w:rFonts w:ascii="Times New Roman" w:hAnsi="Times New Roman" w:cs="Times New Roman"/>
-        </w:rPr>
-      </w:pPr>
-    </w:p>
-    <w:p>
-      <w:pPr>
-        <w:pStyle w:val="ListParagraph"/>
-        <w:numPr>
-          <w:ilvl w:val="0"/>
-          <w:numId w:val="8"/>
-        </w:numPr>
         <w:spacing w:line="240" w:lineRule="auto"/>
         <w:rPr>
           <w:rFonts w:ascii="Times New Roman" w:hAnsi="Times New Roman" w:cs="Times New Roman"/>
@@ -2549,7 +2555,7 @@
         <w:pStyle w:val="ListParagraph"/>
         <w:numPr>
           <w:ilvl w:val="0"/>
-          <w:numId w:val="8"/>
+          <w:numId w:val="6"/>
         </w:numPr>
         <w:spacing w:line="240" w:lineRule="auto"/>
         <w:rPr>
@@ -2828,7 +2834,7 @@
         <w:pStyle w:val="ListParagraph"/>
         <w:numPr>
           <w:ilvl w:val="0"/>
-          <w:numId w:val="8"/>
+          <w:numId w:val="6"/>
         </w:numPr>
         <w:tabs>
           <w:tab w:val="center" w:pos="4680"/>
@@ -3041,7 +3047,7 @@
         <w:pStyle w:val="ListParagraph"/>
         <w:numPr>
           <w:ilvl w:val="0"/>
-          <w:numId w:val="8"/>
+          <w:numId w:val="6"/>
         </w:numPr>
         <w:tabs>
           <w:tab w:val="center" w:pos="4680"/>
@@ -3314,7 +3320,7 @@
         <w:pStyle w:val="ListParagraph"/>
         <w:numPr>
           <w:ilvl w:val="0"/>
-          <w:numId w:val="8"/>
+          <w:numId w:val="6"/>
         </w:numPr>
         <w:tabs>
           <w:tab w:val="center" w:pos="4680"/>
@@ -3396,7 +3402,7 @@
         <mc:AlternateContent>
           <mc:Choice Requires="wps">
             <w:drawing>
-              <wp:anchor distT="0" distB="0" distL="114300" distR="114300" simplePos="0" relativeHeight="251659264" behindDoc="0" locked="0" layoutInCell="1" allowOverlap="1" wp14:anchorId="128F21AE" wp14:editId="0E587230">
+              <wp:anchor distT="0" distB="0" distL="114300" distR="114300" simplePos="0" relativeHeight="251658240" behindDoc="0" locked="0" layoutInCell="1" allowOverlap="1" wp14:anchorId="128F21AE" wp14:editId="0E587230">
                 <wp:simplePos x="0" y="0"/>
                 <wp:positionH relativeFrom="column">
                   <wp:posOffset>2562225</wp:posOffset>
@@ -3407,7 +3413,13 @@
                 <wp:extent cx="1143000" cy="400050"/>
                 <wp:effectExtent l="19050" t="19050" r="19050" b="19050"/>
                 <wp:wrapNone/>
-                <wp:docPr id="1388529535" name="Oval 4"/>
+                <wp:docPr id="1388529535" name="Oval 4">
+                  <a:extLst xmlns:a="http://schemas.openxmlformats.org/drawingml/2006/main">
+                    <a:ext uri="{FF2B5EF4-FFF2-40B4-BE49-F238E27FC236}">
+                      <a16:creationId xmlns:a16="http://schemas.microsoft.com/office/drawing/2014/main" id="{E6707529-1FC5-49CC-8C33-F76929973DC3}"/>
+                    </a:ext>
+                  </a:extLst>
+                </wp:docPr>
                 <wp:cNvGraphicFramePr/>
                 <a:graphic xmlns:a="http://schemas.openxmlformats.org/drawingml/2006/main">
                   <a:graphicData uri="http://schemas.microsoft.com/office/word/2010/wordprocessingShape">
@@ -3464,7 +3476,7 @@
           </mc:Choice>
           <mc:Fallback>
             <w:pict>
-              <v:oval w14:anchorId="4158E8CB" id="Oval 4" o:spid="_x0000_s1026" style="position:absolute;margin-left:201.75pt;margin-top:46.1pt;width:90pt;height:31.5pt;z-index:251659264;visibility:visible;mso-wrap-style:square;mso-width-percent:0;mso-height-percent:0;mso-wrap-distance-left:9pt;mso-wrap-distance-top:0;mso-wrap-distance-right:9pt;mso-wrap-distance-bottom:0;mso-position-horizontal:absolute;mso-position-horizontal-relative:text;mso-position-vertical:absolute;mso-position-vertical-relative:text;mso-width-percent:0;mso-height-percent:0;mso-width-relative:margin;mso-height-relative:margin;v-text-anchor:middle" o:gfxdata="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" filled="f" strokecolor="#c00000" strokeweight="3pt">
+              <v:oval w14:anchorId="35959076" id="Oval 4" o:spid="_x0000_s1026" style="position:absolute;margin-left:201.75pt;margin-top:46.1pt;width:90pt;height:31.5pt;z-index:251658240;visibility:visible;mso-wrap-style:square;mso-width-percent:0;mso-height-percent:0;mso-wrap-distance-left:9pt;mso-wrap-distance-top:0;mso-wrap-distance-right:9pt;mso-wrap-distance-bottom:0;mso-position-horizontal:absolute;mso-position-horizontal-relative:text;mso-position-vertical:absolute;mso-position-vertical-relative:text;mso-width-percent:0;mso-height-percent:0;mso-width-relative:margin;mso-height-relative:margin;v-text-anchor:middle" o:gfxdata="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" filled="f" strokecolor="#c00000" strokeweight="3pt">
                 <v:stroke joinstyle="miter"/>
               </v:oval>
             </w:pict>
@@ -3480,7 +3492,13 @@
           <wp:inline distT="0" distB="0" distL="0" distR="0" wp14:anchorId="48B92EE5" wp14:editId="1D02EECD">
             <wp:extent cx="4753638" cy="1000265"/>
             <wp:effectExtent l="0" t="0" r="0" b="9525"/>
-            <wp:docPr id="2112933298" name="Picture 1" descr="A black screen with white text&#10;&#10;AI-generated content may be incorrect."/>
+            <wp:docPr id="2112933298" name="Picture 1" descr="A black screen with white text&#10;&#10;AI-generated content may be incorrect.">
+              <a:extLst xmlns:a="http://schemas.openxmlformats.org/drawingml/2006/main">
+                <a:ext uri="{FF2B5EF4-FFF2-40B4-BE49-F238E27FC236}">
+                  <a16:creationId xmlns:a16="http://schemas.microsoft.com/office/drawing/2014/main" id="{19E151D7-0D58-4195-A967-3ECF73F29D50}"/>
+                </a:ext>
+              </a:extLst>
+            </wp:docPr>
             <wp:cNvGraphicFramePr>
               <a:graphicFrameLocks xmlns:a="http://schemas.openxmlformats.org/drawingml/2006/main" noChangeAspect="1"/>
             </wp:cNvGraphicFramePr>
@@ -3554,7 +3572,7 @@
         <mc:AlternateContent>
           <mc:Choice Requires="wps">
             <w:drawing>
-              <wp:anchor distT="0" distB="0" distL="114300" distR="114300" simplePos="0" relativeHeight="251661312" behindDoc="0" locked="0" layoutInCell="1" allowOverlap="1" wp14:anchorId="5B5617A8" wp14:editId="11C7E69C">
+              <wp:anchor distT="0" distB="0" distL="114300" distR="114300" simplePos="0" relativeHeight="251658241" behindDoc="0" locked="0" layoutInCell="1" allowOverlap="1" wp14:anchorId="5B5617A8" wp14:editId="11C7E69C">
                 <wp:simplePos x="0" y="0"/>
                 <wp:positionH relativeFrom="column">
                   <wp:posOffset>3790950</wp:posOffset>
@@ -3565,7 +3583,13 @@
                 <wp:extent cx="1314450" cy="438150"/>
                 <wp:effectExtent l="19050" t="19050" r="19050" b="19050"/>
                 <wp:wrapNone/>
-                <wp:docPr id="1847616434" name="Oval 4"/>
+                <wp:docPr id="1847616434" name="Oval 4">
+                  <a:extLst xmlns:a="http://schemas.openxmlformats.org/drawingml/2006/main">
+                    <a:ext uri="{FF2B5EF4-FFF2-40B4-BE49-F238E27FC236}">
+                      <a16:creationId xmlns:a16="http://schemas.microsoft.com/office/drawing/2014/main" id="{1D69B4B8-FF66-4D10-A4F5-C46684509F23}"/>
+                    </a:ext>
+                  </a:extLst>
+                </wp:docPr>
                 <wp:cNvGraphicFramePr/>
                 <a:graphic xmlns:a="http://schemas.openxmlformats.org/drawingml/2006/main">
                   <a:graphicData uri="http://schemas.microsoft.com/office/word/2010/wordprocessingShape">
@@ -3622,7 +3646,7 @@
           </mc:Choice>
           <mc:Fallback>
             <w:pict>
-              <v:oval w14:anchorId="526160A8" id="Oval 4" o:spid="_x0000_s1026" style="position:absolute;margin-left:298.5pt;margin-top:31.3pt;width:103.5pt;height:34.5pt;z-index:251661312;visibility:visible;mso-wrap-style:square;mso-width-percent:0;mso-height-percent:0;mso-wrap-distance-left:9pt;mso-wrap-distance-top:0;mso-wrap-distance-right:9pt;mso-wrap-distance-bottom:0;mso-position-horizontal:absolute;mso-position-horizontal-relative:text;mso-position-vertical:absolute;mso-position-vertical-relative:text;mso-width-percent:0;mso-height-percent:0;mso-width-relative:margin;mso-height-relative:margin;v-text-anchor:middle" o:gfxdata="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" filled="f" strokecolor="#c00000" strokeweight="3pt">
+              <v:oval w14:anchorId="693934A7" id="Oval 4" o:spid="_x0000_s1026" style="position:absolute;margin-left:298.5pt;margin-top:31.3pt;width:103.5pt;height:34.5pt;z-index:251658241;visibility:visible;mso-wrap-style:square;mso-width-percent:0;mso-height-percent:0;mso-wrap-distance-left:9pt;mso-wrap-distance-top:0;mso-wrap-distance-right:9pt;mso-wrap-distance-bottom:0;mso-position-horizontal:absolute;mso-position-horizontal-relative:text;mso-position-vertical:absolute;mso-position-vertical-relative:text;mso-width-percent:0;mso-height-percent:0;mso-width-relative:margin;mso-height-relative:margin;v-text-anchor:middle" o:gfxdata="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" filled="f" strokecolor="#c00000" strokeweight="3pt">
                 <v:stroke joinstyle="miter"/>
               </v:oval>
             </w:pict>
@@ -3638,7 +3662,13 @@
           <wp:inline distT="0" distB="0" distL="0" distR="0" wp14:anchorId="6C382D65" wp14:editId="52A10021">
             <wp:extent cx="4220164" cy="1171739"/>
             <wp:effectExtent l="0" t="0" r="0" b="9525"/>
-            <wp:docPr id="174228239" name="Picture 1" descr="A screenshot of a computer&#10;&#10;AI-generated content may be incorrect."/>
+            <wp:docPr id="174228239" name="Picture 1" descr="A screenshot of a computer&#10;&#10;AI-generated content may be incorrect.">
+              <a:extLst xmlns:a="http://schemas.openxmlformats.org/drawingml/2006/main">
+                <a:ext uri="{FF2B5EF4-FFF2-40B4-BE49-F238E27FC236}">
+                  <a16:creationId xmlns:a16="http://schemas.microsoft.com/office/drawing/2014/main" id="{7405BC5D-CB0A-40C3-A860-A6AF07CC1906}"/>
+                </a:ext>
+              </a:extLst>
+            </wp:docPr>
             <wp:cNvGraphicFramePr>
               <a:graphicFrameLocks xmlns:a="http://schemas.openxmlformats.org/drawingml/2006/main" noChangeAspect="1"/>
             </wp:cNvGraphicFramePr>
@@ -3712,7 +3742,7 @@
         <mc:AlternateContent>
           <mc:Choice Requires="wps">
             <w:drawing>
-              <wp:anchor distT="0" distB="0" distL="114300" distR="114300" simplePos="0" relativeHeight="251663360" behindDoc="0" locked="0" layoutInCell="1" allowOverlap="1" wp14:anchorId="1D3FDB7C" wp14:editId="3DD769E1">
+              <wp:anchor distT="0" distB="0" distL="114300" distR="114300" simplePos="0" relativeHeight="251658242" behindDoc="0" locked="0" layoutInCell="1" allowOverlap="1" wp14:anchorId="1D3FDB7C" wp14:editId="3DD769E1">
                 <wp:simplePos x="0" y="0"/>
                 <wp:positionH relativeFrom="column">
                   <wp:posOffset>3324225</wp:posOffset>
@@ -3723,7 +3753,13 @@
                 <wp:extent cx="1314450" cy="438150"/>
                 <wp:effectExtent l="19050" t="19050" r="19050" b="19050"/>
                 <wp:wrapNone/>
-                <wp:docPr id="890813786" name="Oval 4"/>
+                <wp:docPr id="890813786" name="Oval 4">
+                  <a:extLst xmlns:a="http://schemas.openxmlformats.org/drawingml/2006/main">
+                    <a:ext uri="{FF2B5EF4-FFF2-40B4-BE49-F238E27FC236}">
+                      <a16:creationId xmlns:a16="http://schemas.microsoft.com/office/drawing/2014/main" id="{46A54F22-D851-4CFC-9520-0831A8808674}"/>
+                    </a:ext>
+                  </a:extLst>
+                </wp:docPr>
                 <wp:cNvGraphicFramePr/>
                 <a:graphic xmlns:a="http://schemas.openxmlformats.org/drawingml/2006/main">
                   <a:graphicData uri="http://schemas.microsoft.com/office/word/2010/wordprocessingShape">
@@ -3780,7 +3816,7 @@
           </mc:Choice>
           <mc:Fallback>
             <w:pict>
-              <v:oval w14:anchorId="7191267E" id="Oval 4" o:spid="_x0000_s1026" style="position:absolute;margin-left:261.75pt;margin-top:59.25pt;width:103.5pt;height:34.5pt;z-index:251663360;visibility:visible;mso-wrap-style:square;mso-width-percent:0;mso-height-percent:0;mso-wrap-distance-left:9pt;mso-wrap-distance-top:0;mso-wrap-distance-right:9pt;mso-wrap-distance-bottom:0;mso-position-horizontal:absolute;mso-position-horizontal-relative:text;mso-position-vertical:absolute;mso-position-vertical-relative:text;mso-width-percent:0;mso-height-percent:0;mso-width-relative:margin;mso-height-relative:margin;v-text-anchor:middle" o:gfxdata="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" filled="f" strokecolor="#c00000" strokeweight="3pt">
+              <v:oval w14:anchorId="75CE68E3" id="Oval 4" o:spid="_x0000_s1026" style="position:absolute;margin-left:261.75pt;margin-top:59.25pt;width:103.5pt;height:34.5pt;z-index:251658242;visibility:visible;mso-wrap-style:square;mso-width-percent:0;mso-height-percent:0;mso-wrap-distance-left:9pt;mso-wrap-distance-top:0;mso-wrap-distance-right:9pt;mso-wrap-distance-bottom:0;mso-position-horizontal:absolute;mso-position-horizontal-relative:text;mso-position-vertical:absolute;mso-position-vertical-relative:text;mso-width-percent:0;mso-height-percent:0;mso-width-relative:margin;mso-height-relative:margin;v-text-anchor:middle" o:gfxdata="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" filled="f" strokecolor="#c00000" strokeweight="3pt">
                 <v:stroke joinstyle="miter"/>
               </v:oval>
             </w:pict>
@@ -3796,7 +3832,13 @@
           <wp:inline distT="0" distB="0" distL="0" distR="0" wp14:anchorId="285BFE9B" wp14:editId="7D3D8308">
             <wp:extent cx="2924583" cy="1219370"/>
             <wp:effectExtent l="0" t="0" r="9525" b="0"/>
-            <wp:docPr id="1229329564" name="Picture 1" descr="A screenshot of a computer&#10;&#10;AI-generated content may be incorrect."/>
+            <wp:docPr id="1229329564" name="Picture 1" descr="A screenshot of a computer&#10;&#10;AI-generated content may be incorrect.">
+              <a:extLst xmlns:a="http://schemas.openxmlformats.org/drawingml/2006/main">
+                <a:ext uri="{FF2B5EF4-FFF2-40B4-BE49-F238E27FC236}">
+                  <a16:creationId xmlns:a16="http://schemas.microsoft.com/office/drawing/2014/main" id="{BD3E0E11-CC2D-4C00-8DC2-F27A09AE2C1C}"/>
+                </a:ext>
+              </a:extLst>
+            </wp:docPr>
             <wp:cNvGraphicFramePr>
               <a:graphicFrameLocks xmlns:a="http://schemas.openxmlformats.org/drawingml/2006/main" noChangeAspect="1"/>
             </wp:cNvGraphicFramePr>
@@ -4975,29 +5017,29 @@
   <w:num w:numId="1" w16cid:durableId="10839896">
     <w:abstractNumId w:val="8"/>
   </w:num>
-  <w:num w:numId="2" w16cid:durableId="382146195">
+  <w:num w:numId="2" w16cid:durableId="1481925082">
+    <w:abstractNumId w:val="2"/>
+  </w:num>
+  <w:num w:numId="3" w16cid:durableId="1911967099">
+    <w:abstractNumId w:val="3"/>
+  </w:num>
+  <w:num w:numId="4" w16cid:durableId="2079862212">
+    <w:abstractNumId w:val="1"/>
+  </w:num>
+  <w:num w:numId="5" w16cid:durableId="382146195">
     <w:abstractNumId w:val="0"/>
   </w:num>
-  <w:num w:numId="3" w16cid:durableId="2079862212">
-    <w:abstractNumId w:val="1"/>
+  <w:num w:numId="6" w16cid:durableId="419987067">
+    <w:abstractNumId w:val="7"/>
   </w:num>
-  <w:num w:numId="4" w16cid:durableId="1911967099">
-    <w:abstractNumId w:val="3"/>
-  </w:num>
-  <w:num w:numId="5" w16cid:durableId="776407332">
+  <w:num w:numId="7" w16cid:durableId="776407332">
     <w:abstractNumId w:val="6"/>
   </w:num>
-  <w:num w:numId="6" w16cid:durableId="932854607">
+  <w:num w:numId="8" w16cid:durableId="932854607">
     <w:abstractNumId w:val="5"/>
   </w:num>
-  <w:num w:numId="7" w16cid:durableId="942882828">
+  <w:num w:numId="9" w16cid:durableId="942882828">
     <w:abstractNumId w:val="4"/>
-  </w:num>
-  <w:num w:numId="8" w16cid:durableId="419987067">
-    <w:abstractNumId w:val="7"/>
-  </w:num>
-  <w:num w:numId="9" w16cid:durableId="1481925082">
-    <w:abstractNumId w:val="2"/>
   </w:num>
 </w:numbering>
 </file>
@@ -5605,6 +5647,7 @@
   <w:style w:type="character" w:default="1" w:styleId="DefaultParagraphFont">
     <w:name w:val="Default Paragraph Font"/>
     <w:uiPriority w:val="1"/>
+    <w:semiHidden/>
     <w:unhideWhenUsed/>
   </w:style>
   <w:style w:type="table" w:default="1" w:styleId="TableNormal">

</xml_diff>